<commit_message>
Edit: the new block diagram to fit the new instruction format.
Add a multiplexor to choose between incrementing the current PC
by adding one or two.
Add a controller to know if the current instruction to which PC is
pointing is one or two words instruction.
</commit_message>
<xml_diff>
--- a/docs/ProcessorDesign.docx
+++ b/docs/ProcessorDesign.docx
@@ -366,7 +366,10 @@
         <w:t xml:space="preserve"> </w:t>
       </w:r>
       <w:r>
-        <w:t>ID/EX.(Rs/Rd)</w:t>
+        <w:t>ID/EX.(Rs/</w:t>
+      </w:r>
+      <w:r>
+        <w:t>Rd</w:t>
       </w:r>
       <w:r>
         <w:t>)</w:t>
@@ -548,6 +551,15 @@
         <w:t xml:space="preserve">AND </w:t>
       </w:r>
       <w:r>
+        <w:t>(MEM/WB.Rd = ID/EX.Rs)</w:t>
+      </w:r>
+      <w:r>
+        <w:rPr>
+          <w:color w:val="70AD47" w:themeColor="accent6"/>
+        </w:rPr>
+        <w:t xml:space="preserve"> AND </w:t>
+      </w:r>
+      <w:r>
         <w:rPr>
           <w:color w:val="70AD47" w:themeColor="accent6"/>
         </w:rPr>
@@ -658,6 +670,25 @@
         <w:tab/>
         <w:t>Stall the pipeline</w:t>
       </w:r>
+    </w:p>
+    <w:p>
+      <w:r>
+        <w:t>Note: In case of MemWrite</w:t>
+      </w:r>
+      <w:r>
+        <w:t xml:space="preserve"> signal asserted</w:t>
+      </w:r>
+      <w:r>
+        <w:t xml:space="preserve"> the check should be on the </w:t>
+      </w:r>
+      <w:r>
+        <w:t>X.Rd (destination register) otherwise X.Rs</w:t>
+      </w:r>
+      <w:r>
+        <w:t>.</w:t>
+      </w:r>
+      <w:bookmarkStart w:id="0" w:name="_GoBack"/>
+      <w:bookmarkEnd w:id="0"/>
     </w:p>
     <w:p>
       <w:pPr>
@@ -747,8 +778,7 @@
       <w:tblGrid>
         <w:gridCol w:w="1795"/>
         <w:gridCol w:w="990"/>
-        <w:gridCol w:w="990"/>
-        <w:gridCol w:w="1620"/>
+        <w:gridCol w:w="2610"/>
       </w:tblGrid>
       <w:tr>
         <w:tc>
@@ -757,13 +787,7 @@
           </w:tcPr>
           <w:p>
             <w:r>
-              <w:t>Op-code (</w:t>
-            </w:r>
-            <w:r>
-              <w:t>8</w:t>
-            </w:r>
-            <w:r>
-              <w:t>)</w:t>
+              <w:t>Op-code (8)</w:t>
             </w:r>
           </w:p>
         </w:tc>
@@ -779,27 +803,11 @@
         </w:tc>
         <w:tc>
           <w:tcPr>
-            <w:tcW w:w="990" w:type="dxa"/>
+            <w:tcW w:w="2610" w:type="dxa"/>
           </w:tcPr>
           <w:p>
             <w:r>
               <w:t>Rsrc(4)</w:t>
-            </w:r>
-          </w:p>
-        </w:tc>
-        <w:tc>
-          <w:tcPr>
-            <w:tcW w:w="1620" w:type="dxa"/>
-          </w:tcPr>
-          <w:p>
-            <w:r>
-              <w:t>Don’t care (1</w:t>
-            </w:r>
-            <w:r>
-              <w:t>6</w:t>
-            </w:r>
-            <w:r>
-              <w:t>)</w:t>
             </w:r>
           </w:p>
         </w:tc>
@@ -996,10 +1004,6 @@
         <w:gridCol w:w="270"/>
         <w:gridCol w:w="270"/>
         <w:gridCol w:w="270"/>
-        <w:gridCol w:w="270"/>
-        <w:gridCol w:w="270"/>
-        <w:gridCol w:w="270"/>
-        <w:gridCol w:w="328"/>
         <w:gridCol w:w="328"/>
         <w:gridCol w:w="328"/>
         <w:gridCol w:w="328"/>
@@ -1041,34 +1045,6 @@
         </w:tc>
         <w:tc>
           <w:tcPr>
-            <w:tcW w:w="270" w:type="dxa"/>
-            <w:shd w:val="clear" w:color="auto" w:fill="ED7D31" w:themeFill="accent2"/>
-          </w:tcPr>
-          <w:p/>
-        </w:tc>
-        <w:tc>
-          <w:tcPr>
-            <w:tcW w:w="270" w:type="dxa"/>
-            <w:shd w:val="clear" w:color="auto" w:fill="ED7D31" w:themeFill="accent2"/>
-          </w:tcPr>
-          <w:p/>
-        </w:tc>
-        <w:tc>
-          <w:tcPr>
-            <w:tcW w:w="270" w:type="dxa"/>
-            <w:shd w:val="clear" w:color="auto" w:fill="ED7D31" w:themeFill="accent2"/>
-          </w:tcPr>
-          <w:p/>
-        </w:tc>
-        <w:tc>
-          <w:tcPr>
-            <w:tcW w:w="328" w:type="dxa"/>
-            <w:shd w:val="clear" w:color="auto" w:fill="ED7D31" w:themeFill="accent2"/>
-          </w:tcPr>
-          <w:p/>
-        </w:tc>
-        <w:tc>
-          <w:tcPr>
             <w:tcW w:w="328" w:type="dxa"/>
           </w:tcPr>
           <w:p>
@@ -1152,34 +1128,6 @@
         </w:tc>
         <w:tc>
           <w:tcPr>
-            <w:tcW w:w="270" w:type="dxa"/>
-            <w:shd w:val="clear" w:color="auto" w:fill="ED7D31" w:themeFill="accent2"/>
-          </w:tcPr>
-          <w:p/>
-        </w:tc>
-        <w:tc>
-          <w:tcPr>
-            <w:tcW w:w="270" w:type="dxa"/>
-            <w:shd w:val="clear" w:color="auto" w:fill="ED7D31" w:themeFill="accent2"/>
-          </w:tcPr>
-          <w:p/>
-        </w:tc>
-        <w:tc>
-          <w:tcPr>
-            <w:tcW w:w="270" w:type="dxa"/>
-            <w:shd w:val="clear" w:color="auto" w:fill="ED7D31" w:themeFill="accent2"/>
-          </w:tcPr>
-          <w:p/>
-        </w:tc>
-        <w:tc>
-          <w:tcPr>
-            <w:tcW w:w="328" w:type="dxa"/>
-            <w:shd w:val="clear" w:color="auto" w:fill="ED7D31" w:themeFill="accent2"/>
-          </w:tcPr>
-          <w:p/>
-        </w:tc>
-        <w:tc>
-          <w:tcPr>
             <w:tcW w:w="328" w:type="dxa"/>
           </w:tcPr>
           <w:p>
@@ -1263,34 +1211,6 @@
         </w:tc>
         <w:tc>
           <w:tcPr>
-            <w:tcW w:w="270" w:type="dxa"/>
-            <w:shd w:val="clear" w:color="auto" w:fill="ED7D31" w:themeFill="accent2"/>
-          </w:tcPr>
-          <w:p/>
-        </w:tc>
-        <w:tc>
-          <w:tcPr>
-            <w:tcW w:w="270" w:type="dxa"/>
-            <w:shd w:val="clear" w:color="auto" w:fill="ED7D31" w:themeFill="accent2"/>
-          </w:tcPr>
-          <w:p/>
-        </w:tc>
-        <w:tc>
-          <w:tcPr>
-            <w:tcW w:w="270" w:type="dxa"/>
-            <w:shd w:val="clear" w:color="auto" w:fill="ED7D31" w:themeFill="accent2"/>
-          </w:tcPr>
-          <w:p/>
-        </w:tc>
-        <w:tc>
-          <w:tcPr>
-            <w:tcW w:w="328" w:type="dxa"/>
-            <w:shd w:val="clear" w:color="auto" w:fill="ED7D31" w:themeFill="accent2"/>
-          </w:tcPr>
-          <w:p/>
-        </w:tc>
-        <w:tc>
-          <w:tcPr>
             <w:tcW w:w="328" w:type="dxa"/>
           </w:tcPr>
           <w:p>
@@ -1374,34 +1294,6 @@
         </w:tc>
         <w:tc>
           <w:tcPr>
-            <w:tcW w:w="270" w:type="dxa"/>
-            <w:shd w:val="clear" w:color="auto" w:fill="ED7D31" w:themeFill="accent2"/>
-          </w:tcPr>
-          <w:p/>
-        </w:tc>
-        <w:tc>
-          <w:tcPr>
-            <w:tcW w:w="270" w:type="dxa"/>
-            <w:shd w:val="clear" w:color="auto" w:fill="ED7D31" w:themeFill="accent2"/>
-          </w:tcPr>
-          <w:p/>
-        </w:tc>
-        <w:tc>
-          <w:tcPr>
-            <w:tcW w:w="270" w:type="dxa"/>
-            <w:shd w:val="clear" w:color="auto" w:fill="ED7D31" w:themeFill="accent2"/>
-          </w:tcPr>
-          <w:p/>
-        </w:tc>
-        <w:tc>
-          <w:tcPr>
-            <w:tcW w:w="328" w:type="dxa"/>
-            <w:shd w:val="clear" w:color="auto" w:fill="ED7D31" w:themeFill="accent2"/>
-          </w:tcPr>
-          <w:p/>
-        </w:tc>
-        <w:tc>
-          <w:tcPr>
             <w:tcW w:w="328" w:type="dxa"/>
           </w:tcPr>
           <w:p>
@@ -1485,34 +1377,6 @@
         </w:tc>
         <w:tc>
           <w:tcPr>
-            <w:tcW w:w="270" w:type="dxa"/>
-            <w:shd w:val="clear" w:color="auto" w:fill="ED7D31" w:themeFill="accent2"/>
-          </w:tcPr>
-          <w:p/>
-        </w:tc>
-        <w:tc>
-          <w:tcPr>
-            <w:tcW w:w="270" w:type="dxa"/>
-            <w:shd w:val="clear" w:color="auto" w:fill="ED7D31" w:themeFill="accent2"/>
-          </w:tcPr>
-          <w:p/>
-        </w:tc>
-        <w:tc>
-          <w:tcPr>
-            <w:tcW w:w="270" w:type="dxa"/>
-            <w:shd w:val="clear" w:color="auto" w:fill="ED7D31" w:themeFill="accent2"/>
-          </w:tcPr>
-          <w:p/>
-        </w:tc>
-        <w:tc>
-          <w:tcPr>
-            <w:tcW w:w="328" w:type="dxa"/>
-            <w:shd w:val="clear" w:color="auto" w:fill="ED7D31" w:themeFill="accent2"/>
-          </w:tcPr>
-          <w:p/>
-        </w:tc>
-        <w:tc>
-          <w:tcPr>
             <w:tcW w:w="328" w:type="dxa"/>
           </w:tcPr>
           <w:p>
@@ -1596,34 +1460,6 @@
         </w:tc>
         <w:tc>
           <w:tcPr>
-            <w:tcW w:w="270" w:type="dxa"/>
-            <w:shd w:val="clear" w:color="auto" w:fill="ED7D31" w:themeFill="accent2"/>
-          </w:tcPr>
-          <w:p/>
-        </w:tc>
-        <w:tc>
-          <w:tcPr>
-            <w:tcW w:w="270" w:type="dxa"/>
-            <w:shd w:val="clear" w:color="auto" w:fill="ED7D31" w:themeFill="accent2"/>
-          </w:tcPr>
-          <w:p/>
-        </w:tc>
-        <w:tc>
-          <w:tcPr>
-            <w:tcW w:w="270" w:type="dxa"/>
-            <w:shd w:val="clear" w:color="auto" w:fill="ED7D31" w:themeFill="accent2"/>
-          </w:tcPr>
-          <w:p/>
-        </w:tc>
-        <w:tc>
-          <w:tcPr>
-            <w:tcW w:w="328" w:type="dxa"/>
-            <w:shd w:val="clear" w:color="auto" w:fill="ED7D31" w:themeFill="accent2"/>
-          </w:tcPr>
-          <w:p/>
-        </w:tc>
-        <w:tc>
-          <w:tcPr>
             <w:tcW w:w="328" w:type="dxa"/>
           </w:tcPr>
           <w:p>
@@ -1707,34 +1543,6 @@
         </w:tc>
         <w:tc>
           <w:tcPr>
-            <w:tcW w:w="270" w:type="dxa"/>
-            <w:shd w:val="clear" w:color="auto" w:fill="ED7D31" w:themeFill="accent2"/>
-          </w:tcPr>
-          <w:p/>
-        </w:tc>
-        <w:tc>
-          <w:tcPr>
-            <w:tcW w:w="270" w:type="dxa"/>
-            <w:shd w:val="clear" w:color="auto" w:fill="ED7D31" w:themeFill="accent2"/>
-          </w:tcPr>
-          <w:p/>
-        </w:tc>
-        <w:tc>
-          <w:tcPr>
-            <w:tcW w:w="270" w:type="dxa"/>
-            <w:shd w:val="clear" w:color="auto" w:fill="ED7D31" w:themeFill="accent2"/>
-          </w:tcPr>
-          <w:p/>
-        </w:tc>
-        <w:tc>
-          <w:tcPr>
-            <w:tcW w:w="328" w:type="dxa"/>
-            <w:shd w:val="clear" w:color="auto" w:fill="ED7D31" w:themeFill="accent2"/>
-          </w:tcPr>
-          <w:p/>
-        </w:tc>
-        <w:tc>
-          <w:tcPr>
             <w:tcW w:w="328" w:type="dxa"/>
           </w:tcPr>
           <w:p>
@@ -1818,34 +1626,6 @@
         </w:tc>
         <w:tc>
           <w:tcPr>
-            <w:tcW w:w="270" w:type="dxa"/>
-            <w:shd w:val="clear" w:color="auto" w:fill="ED7D31" w:themeFill="accent2"/>
-          </w:tcPr>
-          <w:p/>
-        </w:tc>
-        <w:tc>
-          <w:tcPr>
-            <w:tcW w:w="270" w:type="dxa"/>
-            <w:shd w:val="clear" w:color="auto" w:fill="ED7D31" w:themeFill="accent2"/>
-          </w:tcPr>
-          <w:p/>
-        </w:tc>
-        <w:tc>
-          <w:tcPr>
-            <w:tcW w:w="270" w:type="dxa"/>
-            <w:shd w:val="clear" w:color="auto" w:fill="ED7D31" w:themeFill="accent2"/>
-          </w:tcPr>
-          <w:p/>
-        </w:tc>
-        <w:tc>
-          <w:tcPr>
-            <w:tcW w:w="328" w:type="dxa"/>
-            <w:shd w:val="clear" w:color="auto" w:fill="ED7D31" w:themeFill="accent2"/>
-          </w:tcPr>
-          <w:p/>
-        </w:tc>
-        <w:tc>
-          <w:tcPr>
             <w:tcW w:w="328" w:type="dxa"/>
           </w:tcPr>
           <w:p>
@@ -1929,34 +1709,6 @@
         </w:tc>
         <w:tc>
           <w:tcPr>
-            <w:tcW w:w="270" w:type="dxa"/>
-            <w:shd w:val="clear" w:color="auto" w:fill="ED7D31" w:themeFill="accent2"/>
-          </w:tcPr>
-          <w:p/>
-        </w:tc>
-        <w:tc>
-          <w:tcPr>
-            <w:tcW w:w="270" w:type="dxa"/>
-            <w:shd w:val="clear" w:color="auto" w:fill="ED7D31" w:themeFill="accent2"/>
-          </w:tcPr>
-          <w:p/>
-        </w:tc>
-        <w:tc>
-          <w:tcPr>
-            <w:tcW w:w="270" w:type="dxa"/>
-            <w:shd w:val="clear" w:color="auto" w:fill="ED7D31" w:themeFill="accent2"/>
-          </w:tcPr>
-          <w:p/>
-        </w:tc>
-        <w:tc>
-          <w:tcPr>
-            <w:tcW w:w="328" w:type="dxa"/>
-            <w:shd w:val="clear" w:color="auto" w:fill="ED7D31" w:themeFill="accent2"/>
-          </w:tcPr>
-          <w:p/>
-        </w:tc>
-        <w:tc>
-          <w:tcPr>
             <w:tcW w:w="328" w:type="dxa"/>
           </w:tcPr>
           <w:p>
@@ -2040,91 +1792,53 @@
         </w:tc>
         <w:tc>
           <w:tcPr>
-            <w:tcW w:w="270" w:type="dxa"/>
-            <w:shd w:val="clear" w:color="auto" w:fill="ED7D31" w:themeFill="accent2"/>
-          </w:tcPr>
-          <w:p/>
-        </w:tc>
-        <w:tc>
-          <w:tcPr>
-            <w:tcW w:w="270" w:type="dxa"/>
-            <w:shd w:val="clear" w:color="auto" w:fill="ED7D31" w:themeFill="accent2"/>
-          </w:tcPr>
-          <w:p/>
-        </w:tc>
-        <w:tc>
-          <w:tcPr>
-            <w:tcW w:w="270" w:type="dxa"/>
-            <w:shd w:val="clear" w:color="auto" w:fill="ED7D31" w:themeFill="accent2"/>
-          </w:tcPr>
-          <w:p/>
-        </w:tc>
-        <w:tc>
-          <w:tcPr>
-            <w:tcW w:w="328" w:type="dxa"/>
-            <w:shd w:val="clear" w:color="auto" w:fill="ED7D31" w:themeFill="accent2"/>
-          </w:tcPr>
-          <w:p/>
-        </w:tc>
-        <w:tc>
-          <w:tcPr>
-            <w:tcW w:w="328" w:type="dxa"/>
-          </w:tcPr>
-          <w:p>
-            <w:r>
-              <w:t>0</w:t>
-            </w:r>
-          </w:p>
-        </w:tc>
-        <w:tc>
-          <w:tcPr>
-            <w:tcW w:w="328" w:type="dxa"/>
-          </w:tcPr>
-          <w:p>
-            <w:r>
-              <w:t>1</w:t>
-            </w:r>
-          </w:p>
-        </w:tc>
-        <w:tc>
-          <w:tcPr>
-            <w:tcW w:w="328" w:type="dxa"/>
-          </w:tcPr>
-          <w:p>
-            <w:r>
-              <w:t>0</w:t>
-            </w:r>
-          </w:p>
-        </w:tc>
-        <w:tc>
-          <w:tcPr>
-            <w:tcW w:w="328" w:type="dxa"/>
-          </w:tcPr>
-          <w:p>
-            <w:r>
-              <w:t>0</w:t>
-            </w:r>
-          </w:p>
-        </w:tc>
-        <w:tc>
-          <w:tcPr>
-            <w:tcW w:w="328" w:type="dxa"/>
-          </w:tcPr>
-          <w:p>
-            <w:r>
-              <w:t>1</w:t>
-            </w:r>
-          </w:p>
-        </w:tc>
-      </w:tr>
-      <w:tr>
-        <w:tc>
-          <w:tcPr>
-            <w:tcW w:w="4483" w:type="dxa"/>
-            <w:gridSpan w:val="13"/>
-            <w:shd w:val="clear" w:color="auto" w:fill="ED7D31" w:themeFill="accent2"/>
-          </w:tcPr>
-          <w:p/>
+            <w:tcW w:w="328" w:type="dxa"/>
+          </w:tcPr>
+          <w:p>
+            <w:r>
+              <w:t>0</w:t>
+            </w:r>
+          </w:p>
+        </w:tc>
+        <w:tc>
+          <w:tcPr>
+            <w:tcW w:w="328" w:type="dxa"/>
+          </w:tcPr>
+          <w:p>
+            <w:r>
+              <w:t>1</w:t>
+            </w:r>
+          </w:p>
+        </w:tc>
+        <w:tc>
+          <w:tcPr>
+            <w:tcW w:w="328" w:type="dxa"/>
+          </w:tcPr>
+          <w:p>
+            <w:r>
+              <w:t>0</w:t>
+            </w:r>
+          </w:p>
+        </w:tc>
+        <w:tc>
+          <w:tcPr>
+            <w:tcW w:w="328" w:type="dxa"/>
+          </w:tcPr>
+          <w:p>
+            <w:r>
+              <w:t>0</w:t>
+            </w:r>
+          </w:p>
+        </w:tc>
+        <w:tc>
+          <w:tcPr>
+            <w:tcW w:w="328" w:type="dxa"/>
+          </w:tcPr>
+          <w:p>
+            <w:r>
+              <w:t>1</w:t>
+            </w:r>
+          </w:p>
         </w:tc>
       </w:tr>
       <w:tr>
@@ -2161,34 +1875,6 @@
         </w:tc>
         <w:tc>
           <w:tcPr>
-            <w:tcW w:w="270" w:type="dxa"/>
-            <w:shd w:val="clear" w:color="auto" w:fill="ED7D31" w:themeFill="accent2"/>
-          </w:tcPr>
-          <w:p/>
-        </w:tc>
-        <w:tc>
-          <w:tcPr>
-            <w:tcW w:w="270" w:type="dxa"/>
-            <w:shd w:val="clear" w:color="auto" w:fill="ED7D31" w:themeFill="accent2"/>
-          </w:tcPr>
-          <w:p/>
-        </w:tc>
-        <w:tc>
-          <w:tcPr>
-            <w:tcW w:w="270" w:type="dxa"/>
-            <w:shd w:val="clear" w:color="auto" w:fill="ED7D31" w:themeFill="accent2"/>
-          </w:tcPr>
-          <w:p/>
-        </w:tc>
-        <w:tc>
-          <w:tcPr>
-            <w:tcW w:w="328" w:type="dxa"/>
-            <w:shd w:val="clear" w:color="auto" w:fill="ED7D31" w:themeFill="accent2"/>
-          </w:tcPr>
-          <w:p/>
-        </w:tc>
-        <w:tc>
-          <w:tcPr>
             <w:tcW w:w="328" w:type="dxa"/>
           </w:tcPr>
           <w:p>
@@ -2272,34 +1958,6 @@
         </w:tc>
         <w:tc>
           <w:tcPr>
-            <w:tcW w:w="270" w:type="dxa"/>
-            <w:shd w:val="clear" w:color="auto" w:fill="ED7D31" w:themeFill="accent2"/>
-          </w:tcPr>
-          <w:p/>
-        </w:tc>
-        <w:tc>
-          <w:tcPr>
-            <w:tcW w:w="270" w:type="dxa"/>
-            <w:shd w:val="clear" w:color="auto" w:fill="ED7D31" w:themeFill="accent2"/>
-          </w:tcPr>
-          <w:p/>
-        </w:tc>
-        <w:tc>
-          <w:tcPr>
-            <w:tcW w:w="270" w:type="dxa"/>
-            <w:shd w:val="clear" w:color="auto" w:fill="ED7D31" w:themeFill="accent2"/>
-          </w:tcPr>
-          <w:p/>
-        </w:tc>
-        <w:tc>
-          <w:tcPr>
-            <w:tcW w:w="328" w:type="dxa"/>
-            <w:shd w:val="clear" w:color="auto" w:fill="ED7D31" w:themeFill="accent2"/>
-          </w:tcPr>
-          <w:p/>
-        </w:tc>
-        <w:tc>
-          <w:tcPr>
             <w:tcW w:w="328" w:type="dxa"/>
           </w:tcPr>
           <w:p>
@@ -2383,34 +2041,6 @@
         </w:tc>
         <w:tc>
           <w:tcPr>
-            <w:tcW w:w="270" w:type="dxa"/>
-            <w:shd w:val="clear" w:color="auto" w:fill="ED7D31" w:themeFill="accent2"/>
-          </w:tcPr>
-          <w:p/>
-        </w:tc>
-        <w:tc>
-          <w:tcPr>
-            <w:tcW w:w="270" w:type="dxa"/>
-            <w:shd w:val="clear" w:color="auto" w:fill="ED7D31" w:themeFill="accent2"/>
-          </w:tcPr>
-          <w:p/>
-        </w:tc>
-        <w:tc>
-          <w:tcPr>
-            <w:tcW w:w="270" w:type="dxa"/>
-            <w:shd w:val="clear" w:color="auto" w:fill="ED7D31" w:themeFill="accent2"/>
-          </w:tcPr>
-          <w:p/>
-        </w:tc>
-        <w:tc>
-          <w:tcPr>
-            <w:tcW w:w="328" w:type="dxa"/>
-            <w:shd w:val="clear" w:color="auto" w:fill="ED7D31" w:themeFill="accent2"/>
-          </w:tcPr>
-          <w:p/>
-        </w:tc>
-        <w:tc>
-          <w:tcPr>
             <w:tcW w:w="328" w:type="dxa"/>
           </w:tcPr>
           <w:p>
@@ -2494,34 +2124,6 @@
         </w:tc>
         <w:tc>
           <w:tcPr>
-            <w:tcW w:w="270" w:type="dxa"/>
-            <w:shd w:val="clear" w:color="auto" w:fill="ED7D31" w:themeFill="accent2"/>
-          </w:tcPr>
-          <w:p/>
-        </w:tc>
-        <w:tc>
-          <w:tcPr>
-            <w:tcW w:w="270" w:type="dxa"/>
-            <w:shd w:val="clear" w:color="auto" w:fill="ED7D31" w:themeFill="accent2"/>
-          </w:tcPr>
-          <w:p/>
-        </w:tc>
-        <w:tc>
-          <w:tcPr>
-            <w:tcW w:w="270" w:type="dxa"/>
-            <w:shd w:val="clear" w:color="auto" w:fill="ED7D31" w:themeFill="accent2"/>
-          </w:tcPr>
-          <w:p/>
-        </w:tc>
-        <w:tc>
-          <w:tcPr>
-            <w:tcW w:w="328" w:type="dxa"/>
-            <w:shd w:val="clear" w:color="auto" w:fill="ED7D31" w:themeFill="accent2"/>
-          </w:tcPr>
-          <w:p/>
-        </w:tc>
-        <w:tc>
-          <w:tcPr>
             <w:tcW w:w="328" w:type="dxa"/>
           </w:tcPr>
           <w:p>
@@ -2605,34 +2207,6 @@
         </w:tc>
         <w:tc>
           <w:tcPr>
-            <w:tcW w:w="270" w:type="dxa"/>
-            <w:shd w:val="clear" w:color="auto" w:fill="ED7D31" w:themeFill="accent2"/>
-          </w:tcPr>
-          <w:p/>
-        </w:tc>
-        <w:tc>
-          <w:tcPr>
-            <w:tcW w:w="270" w:type="dxa"/>
-            <w:shd w:val="clear" w:color="auto" w:fill="ED7D31" w:themeFill="accent2"/>
-          </w:tcPr>
-          <w:p/>
-        </w:tc>
-        <w:tc>
-          <w:tcPr>
-            <w:tcW w:w="270" w:type="dxa"/>
-            <w:shd w:val="clear" w:color="auto" w:fill="ED7D31" w:themeFill="accent2"/>
-          </w:tcPr>
-          <w:p/>
-        </w:tc>
-        <w:tc>
-          <w:tcPr>
-            <w:tcW w:w="328" w:type="dxa"/>
-            <w:shd w:val="clear" w:color="auto" w:fill="ED7D31" w:themeFill="accent2"/>
-          </w:tcPr>
-          <w:p/>
-        </w:tc>
-        <w:tc>
-          <w:tcPr>
             <w:tcW w:w="328" w:type="dxa"/>
           </w:tcPr>
           <w:p>
@@ -2716,34 +2290,6 @@
         </w:tc>
         <w:tc>
           <w:tcPr>
-            <w:tcW w:w="270" w:type="dxa"/>
-            <w:shd w:val="clear" w:color="auto" w:fill="ED7D31" w:themeFill="accent2"/>
-          </w:tcPr>
-          <w:p/>
-        </w:tc>
-        <w:tc>
-          <w:tcPr>
-            <w:tcW w:w="270" w:type="dxa"/>
-            <w:shd w:val="clear" w:color="auto" w:fill="ED7D31" w:themeFill="accent2"/>
-          </w:tcPr>
-          <w:p/>
-        </w:tc>
-        <w:tc>
-          <w:tcPr>
-            <w:tcW w:w="270" w:type="dxa"/>
-            <w:shd w:val="clear" w:color="auto" w:fill="ED7D31" w:themeFill="accent2"/>
-          </w:tcPr>
-          <w:p/>
-        </w:tc>
-        <w:tc>
-          <w:tcPr>
-            <w:tcW w:w="328" w:type="dxa"/>
-            <w:shd w:val="clear" w:color="auto" w:fill="ED7D31" w:themeFill="accent2"/>
-          </w:tcPr>
-          <w:p/>
-        </w:tc>
-        <w:tc>
-          <w:tcPr>
             <w:tcW w:w="328" w:type="dxa"/>
           </w:tcPr>
           <w:p>
@@ -2827,34 +2373,6 @@
         </w:tc>
         <w:tc>
           <w:tcPr>
-            <w:tcW w:w="270" w:type="dxa"/>
-            <w:shd w:val="clear" w:color="auto" w:fill="ED7D31" w:themeFill="accent2"/>
-          </w:tcPr>
-          <w:p/>
-        </w:tc>
-        <w:tc>
-          <w:tcPr>
-            <w:tcW w:w="270" w:type="dxa"/>
-            <w:shd w:val="clear" w:color="auto" w:fill="ED7D31" w:themeFill="accent2"/>
-          </w:tcPr>
-          <w:p/>
-        </w:tc>
-        <w:tc>
-          <w:tcPr>
-            <w:tcW w:w="270" w:type="dxa"/>
-            <w:shd w:val="clear" w:color="auto" w:fill="ED7D31" w:themeFill="accent2"/>
-          </w:tcPr>
-          <w:p/>
-        </w:tc>
-        <w:tc>
-          <w:tcPr>
-            <w:tcW w:w="328" w:type="dxa"/>
-            <w:shd w:val="clear" w:color="auto" w:fill="ED7D31" w:themeFill="accent2"/>
-          </w:tcPr>
-          <w:p/>
-        </w:tc>
-        <w:tc>
-          <w:tcPr>
             <w:tcW w:w="328" w:type="dxa"/>
           </w:tcPr>
           <w:p>
@@ -2938,34 +2456,6 @@
         </w:tc>
         <w:tc>
           <w:tcPr>
-            <w:tcW w:w="270" w:type="dxa"/>
-            <w:shd w:val="clear" w:color="auto" w:fill="ED7D31" w:themeFill="accent2"/>
-          </w:tcPr>
-          <w:p/>
-        </w:tc>
-        <w:tc>
-          <w:tcPr>
-            <w:tcW w:w="270" w:type="dxa"/>
-            <w:shd w:val="clear" w:color="auto" w:fill="ED7D31" w:themeFill="accent2"/>
-          </w:tcPr>
-          <w:p/>
-        </w:tc>
-        <w:tc>
-          <w:tcPr>
-            <w:tcW w:w="270" w:type="dxa"/>
-            <w:shd w:val="clear" w:color="auto" w:fill="ED7D31" w:themeFill="accent2"/>
-          </w:tcPr>
-          <w:p/>
-        </w:tc>
-        <w:tc>
-          <w:tcPr>
-            <w:tcW w:w="328" w:type="dxa"/>
-            <w:shd w:val="clear" w:color="auto" w:fill="ED7D31" w:themeFill="accent2"/>
-          </w:tcPr>
-          <w:p/>
-        </w:tc>
-        <w:tc>
-          <w:tcPr>
             <w:tcW w:w="328" w:type="dxa"/>
           </w:tcPr>
           <w:p>
@@ -3049,34 +2539,6 @@
         </w:tc>
         <w:tc>
           <w:tcPr>
-            <w:tcW w:w="270" w:type="dxa"/>
-            <w:shd w:val="clear" w:color="auto" w:fill="ED7D31" w:themeFill="accent2"/>
-          </w:tcPr>
-          <w:p/>
-        </w:tc>
-        <w:tc>
-          <w:tcPr>
-            <w:tcW w:w="270" w:type="dxa"/>
-            <w:shd w:val="clear" w:color="auto" w:fill="ED7D31" w:themeFill="accent2"/>
-          </w:tcPr>
-          <w:p/>
-        </w:tc>
-        <w:tc>
-          <w:tcPr>
-            <w:tcW w:w="270" w:type="dxa"/>
-            <w:shd w:val="clear" w:color="auto" w:fill="ED7D31" w:themeFill="accent2"/>
-          </w:tcPr>
-          <w:p/>
-        </w:tc>
-        <w:tc>
-          <w:tcPr>
-            <w:tcW w:w="328" w:type="dxa"/>
-            <w:shd w:val="clear" w:color="auto" w:fill="ED7D31" w:themeFill="accent2"/>
-          </w:tcPr>
-          <w:p/>
-        </w:tc>
-        <w:tc>
-          <w:tcPr>
             <w:tcW w:w="328" w:type="dxa"/>
           </w:tcPr>
           <w:p>
@@ -3160,91 +2622,53 @@
         </w:tc>
         <w:tc>
           <w:tcPr>
-            <w:tcW w:w="270" w:type="dxa"/>
-            <w:shd w:val="clear" w:color="auto" w:fill="ED7D31" w:themeFill="accent2"/>
-          </w:tcPr>
-          <w:p/>
-        </w:tc>
-        <w:tc>
-          <w:tcPr>
-            <w:tcW w:w="270" w:type="dxa"/>
-            <w:shd w:val="clear" w:color="auto" w:fill="ED7D31" w:themeFill="accent2"/>
-          </w:tcPr>
-          <w:p/>
-        </w:tc>
-        <w:tc>
-          <w:tcPr>
-            <w:tcW w:w="270" w:type="dxa"/>
-            <w:shd w:val="clear" w:color="auto" w:fill="ED7D31" w:themeFill="accent2"/>
-          </w:tcPr>
-          <w:p/>
-        </w:tc>
-        <w:tc>
-          <w:tcPr>
-            <w:tcW w:w="328" w:type="dxa"/>
-            <w:shd w:val="clear" w:color="auto" w:fill="ED7D31" w:themeFill="accent2"/>
-          </w:tcPr>
-          <w:p/>
-        </w:tc>
-        <w:tc>
-          <w:tcPr>
-            <w:tcW w:w="328" w:type="dxa"/>
-          </w:tcPr>
-          <w:p>
-            <w:r>
-              <w:t>1</w:t>
-            </w:r>
-          </w:p>
-        </w:tc>
-        <w:tc>
-          <w:tcPr>
-            <w:tcW w:w="328" w:type="dxa"/>
-          </w:tcPr>
-          <w:p>
-            <w:r>
-              <w:t>0</w:t>
-            </w:r>
-          </w:p>
-        </w:tc>
-        <w:tc>
-          <w:tcPr>
-            <w:tcW w:w="328" w:type="dxa"/>
-          </w:tcPr>
-          <w:p>
-            <w:r>
-              <w:t>0</w:t>
-            </w:r>
-          </w:p>
-        </w:tc>
-        <w:tc>
-          <w:tcPr>
-            <w:tcW w:w="328" w:type="dxa"/>
-          </w:tcPr>
-          <w:p>
-            <w:r>
-              <w:t>1</w:t>
-            </w:r>
-          </w:p>
-        </w:tc>
-        <w:tc>
-          <w:tcPr>
-            <w:tcW w:w="328" w:type="dxa"/>
-          </w:tcPr>
-          <w:p>
-            <w:r>
-              <w:t>1</w:t>
-            </w:r>
-          </w:p>
-        </w:tc>
-      </w:tr>
-      <w:tr>
-        <w:tc>
-          <w:tcPr>
-            <w:tcW w:w="4483" w:type="dxa"/>
-            <w:gridSpan w:val="13"/>
-            <w:shd w:val="clear" w:color="auto" w:fill="ED7D31" w:themeFill="accent2"/>
-          </w:tcPr>
-          <w:p/>
+            <w:tcW w:w="328" w:type="dxa"/>
+          </w:tcPr>
+          <w:p>
+            <w:r>
+              <w:t>1</w:t>
+            </w:r>
+          </w:p>
+        </w:tc>
+        <w:tc>
+          <w:tcPr>
+            <w:tcW w:w="328" w:type="dxa"/>
+          </w:tcPr>
+          <w:p>
+            <w:r>
+              <w:t>0</w:t>
+            </w:r>
+          </w:p>
+        </w:tc>
+        <w:tc>
+          <w:tcPr>
+            <w:tcW w:w="328" w:type="dxa"/>
+          </w:tcPr>
+          <w:p>
+            <w:r>
+              <w:t>0</w:t>
+            </w:r>
+          </w:p>
+        </w:tc>
+        <w:tc>
+          <w:tcPr>
+            <w:tcW w:w="328" w:type="dxa"/>
+          </w:tcPr>
+          <w:p>
+            <w:r>
+              <w:t>1</w:t>
+            </w:r>
+          </w:p>
+        </w:tc>
+        <w:tc>
+          <w:tcPr>
+            <w:tcW w:w="328" w:type="dxa"/>
+          </w:tcPr>
+          <w:p>
+            <w:r>
+              <w:t>1</w:t>
+            </w:r>
+          </w:p>
         </w:tc>
       </w:tr>
       <w:tr>
@@ -3281,34 +2705,6 @@
         </w:tc>
         <w:tc>
           <w:tcPr>
-            <w:tcW w:w="270" w:type="dxa"/>
-            <w:shd w:val="clear" w:color="auto" w:fill="ED7D31" w:themeFill="accent2"/>
-          </w:tcPr>
-          <w:p/>
-        </w:tc>
-        <w:tc>
-          <w:tcPr>
-            <w:tcW w:w="270" w:type="dxa"/>
-            <w:shd w:val="clear" w:color="auto" w:fill="ED7D31" w:themeFill="accent2"/>
-          </w:tcPr>
-          <w:p/>
-        </w:tc>
-        <w:tc>
-          <w:tcPr>
-            <w:tcW w:w="270" w:type="dxa"/>
-            <w:shd w:val="clear" w:color="auto" w:fill="ED7D31" w:themeFill="accent2"/>
-          </w:tcPr>
-          <w:p/>
-        </w:tc>
-        <w:tc>
-          <w:tcPr>
-            <w:tcW w:w="328" w:type="dxa"/>
-            <w:shd w:val="clear" w:color="auto" w:fill="ED7D31" w:themeFill="accent2"/>
-          </w:tcPr>
-          <w:p/>
-        </w:tc>
-        <w:tc>
-          <w:tcPr>
             <w:tcW w:w="328" w:type="dxa"/>
           </w:tcPr>
           <w:p>
@@ -3392,34 +2788,6 @@
         </w:tc>
         <w:tc>
           <w:tcPr>
-            <w:tcW w:w="270" w:type="dxa"/>
-            <w:shd w:val="clear" w:color="auto" w:fill="ED7D31" w:themeFill="accent2"/>
-          </w:tcPr>
-          <w:p/>
-        </w:tc>
-        <w:tc>
-          <w:tcPr>
-            <w:tcW w:w="270" w:type="dxa"/>
-            <w:shd w:val="clear" w:color="auto" w:fill="ED7D31" w:themeFill="accent2"/>
-          </w:tcPr>
-          <w:p/>
-        </w:tc>
-        <w:tc>
-          <w:tcPr>
-            <w:tcW w:w="270" w:type="dxa"/>
-            <w:shd w:val="clear" w:color="auto" w:fill="ED7D31" w:themeFill="accent2"/>
-          </w:tcPr>
-          <w:p/>
-        </w:tc>
-        <w:tc>
-          <w:tcPr>
-            <w:tcW w:w="328" w:type="dxa"/>
-            <w:shd w:val="clear" w:color="auto" w:fill="ED7D31" w:themeFill="accent2"/>
-          </w:tcPr>
-          <w:p/>
-        </w:tc>
-        <w:tc>
-          <w:tcPr>
             <w:tcW w:w="328" w:type="dxa"/>
           </w:tcPr>
           <w:p>
@@ -3503,91 +2871,53 @@
         </w:tc>
         <w:tc>
           <w:tcPr>
-            <w:tcW w:w="270" w:type="dxa"/>
-            <w:shd w:val="clear" w:color="auto" w:fill="ED7D31" w:themeFill="accent2"/>
-          </w:tcPr>
-          <w:p/>
-        </w:tc>
-        <w:tc>
-          <w:tcPr>
-            <w:tcW w:w="270" w:type="dxa"/>
-            <w:shd w:val="clear" w:color="auto" w:fill="ED7D31" w:themeFill="accent2"/>
-          </w:tcPr>
-          <w:p/>
-        </w:tc>
-        <w:tc>
-          <w:tcPr>
-            <w:tcW w:w="270" w:type="dxa"/>
-            <w:shd w:val="clear" w:color="auto" w:fill="ED7D31" w:themeFill="accent2"/>
-          </w:tcPr>
-          <w:p/>
-        </w:tc>
-        <w:tc>
-          <w:tcPr>
-            <w:tcW w:w="328" w:type="dxa"/>
-            <w:shd w:val="clear" w:color="auto" w:fill="ED7D31" w:themeFill="accent2"/>
-          </w:tcPr>
-          <w:p/>
-        </w:tc>
-        <w:tc>
-          <w:tcPr>
-            <w:tcW w:w="328" w:type="dxa"/>
-          </w:tcPr>
-          <w:p>
-            <w:r>
-              <w:t>1</w:t>
-            </w:r>
-          </w:p>
-        </w:tc>
-        <w:tc>
-          <w:tcPr>
-            <w:tcW w:w="328" w:type="dxa"/>
-          </w:tcPr>
-          <w:p>
-            <w:r>
-              <w:t>0</w:t>
-            </w:r>
-          </w:p>
-        </w:tc>
-        <w:tc>
-          <w:tcPr>
-            <w:tcW w:w="328" w:type="dxa"/>
-          </w:tcPr>
-          <w:p>
-            <w:r>
-              <w:t>1</w:t>
-            </w:r>
-          </w:p>
-        </w:tc>
-        <w:tc>
-          <w:tcPr>
-            <w:tcW w:w="328" w:type="dxa"/>
-          </w:tcPr>
-          <w:p>
-            <w:r>
-              <w:t>1</w:t>
-            </w:r>
-          </w:p>
-        </w:tc>
-        <w:tc>
-          <w:tcPr>
-            <w:tcW w:w="328" w:type="dxa"/>
-          </w:tcPr>
-          <w:p>
-            <w:r>
-              <w:t>0</w:t>
-            </w:r>
-          </w:p>
-        </w:tc>
-      </w:tr>
-      <w:tr>
-        <w:tc>
-          <w:tcPr>
-            <w:tcW w:w="4483" w:type="dxa"/>
-            <w:gridSpan w:val="13"/>
-            <w:shd w:val="clear" w:color="auto" w:fill="ED7D31" w:themeFill="accent2"/>
-          </w:tcPr>
-          <w:p/>
+            <w:tcW w:w="328" w:type="dxa"/>
+          </w:tcPr>
+          <w:p>
+            <w:r>
+              <w:t>1</w:t>
+            </w:r>
+          </w:p>
+        </w:tc>
+        <w:tc>
+          <w:tcPr>
+            <w:tcW w:w="328" w:type="dxa"/>
+          </w:tcPr>
+          <w:p>
+            <w:r>
+              <w:t>0</w:t>
+            </w:r>
+          </w:p>
+        </w:tc>
+        <w:tc>
+          <w:tcPr>
+            <w:tcW w:w="328" w:type="dxa"/>
+          </w:tcPr>
+          <w:p>
+            <w:r>
+              <w:t>1</w:t>
+            </w:r>
+          </w:p>
+        </w:tc>
+        <w:tc>
+          <w:tcPr>
+            <w:tcW w:w="328" w:type="dxa"/>
+          </w:tcPr>
+          <w:p>
+            <w:r>
+              <w:t>1</w:t>
+            </w:r>
+          </w:p>
+        </w:tc>
+        <w:tc>
+          <w:tcPr>
+            <w:tcW w:w="328" w:type="dxa"/>
+          </w:tcPr>
+          <w:p>
+            <w:r>
+              <w:t>0</w:t>
+            </w:r>
+          </w:p>
         </w:tc>
       </w:tr>
       <w:tr>
@@ -3624,34 +2954,6 @@
         </w:tc>
         <w:tc>
           <w:tcPr>
-            <w:tcW w:w="270" w:type="dxa"/>
-            <w:shd w:val="clear" w:color="auto" w:fill="ED7D31" w:themeFill="accent2"/>
-          </w:tcPr>
-          <w:p/>
-        </w:tc>
-        <w:tc>
-          <w:tcPr>
-            <w:tcW w:w="270" w:type="dxa"/>
-            <w:shd w:val="clear" w:color="auto" w:fill="ED7D31" w:themeFill="accent2"/>
-          </w:tcPr>
-          <w:p/>
-        </w:tc>
-        <w:tc>
-          <w:tcPr>
-            <w:tcW w:w="270" w:type="dxa"/>
-            <w:shd w:val="clear" w:color="auto" w:fill="ED7D31" w:themeFill="accent2"/>
-          </w:tcPr>
-          <w:p/>
-        </w:tc>
-        <w:tc>
-          <w:tcPr>
-            <w:tcW w:w="328" w:type="dxa"/>
-            <w:shd w:val="clear" w:color="auto" w:fill="ED7D31" w:themeFill="accent2"/>
-          </w:tcPr>
-          <w:p/>
-        </w:tc>
-        <w:tc>
-          <w:tcPr>
             <w:tcW w:w="328" w:type="dxa"/>
           </w:tcPr>
           <w:p>
@@ -3735,34 +3037,6 @@
         </w:tc>
         <w:tc>
           <w:tcPr>
-            <w:tcW w:w="270" w:type="dxa"/>
-            <w:shd w:val="clear" w:color="auto" w:fill="ED7D31" w:themeFill="accent2"/>
-          </w:tcPr>
-          <w:p/>
-        </w:tc>
-        <w:tc>
-          <w:tcPr>
-            <w:tcW w:w="270" w:type="dxa"/>
-            <w:shd w:val="clear" w:color="auto" w:fill="ED7D31" w:themeFill="accent2"/>
-          </w:tcPr>
-          <w:p/>
-        </w:tc>
-        <w:tc>
-          <w:tcPr>
-            <w:tcW w:w="270" w:type="dxa"/>
-            <w:shd w:val="clear" w:color="auto" w:fill="ED7D31" w:themeFill="accent2"/>
-          </w:tcPr>
-          <w:p/>
-        </w:tc>
-        <w:tc>
-          <w:tcPr>
-            <w:tcW w:w="328" w:type="dxa"/>
-            <w:shd w:val="clear" w:color="auto" w:fill="ED7D31" w:themeFill="accent2"/>
-          </w:tcPr>
-          <w:p/>
-        </w:tc>
-        <w:tc>
-          <w:tcPr>
             <w:tcW w:w="328" w:type="dxa"/>
           </w:tcPr>
           <w:p>
@@ -3846,34 +3120,6 @@
         </w:tc>
         <w:tc>
           <w:tcPr>
-            <w:tcW w:w="270" w:type="dxa"/>
-            <w:shd w:val="clear" w:color="auto" w:fill="ED7D31" w:themeFill="accent2"/>
-          </w:tcPr>
-          <w:p/>
-        </w:tc>
-        <w:tc>
-          <w:tcPr>
-            <w:tcW w:w="270" w:type="dxa"/>
-            <w:shd w:val="clear" w:color="auto" w:fill="ED7D31" w:themeFill="accent2"/>
-          </w:tcPr>
-          <w:p/>
-        </w:tc>
-        <w:tc>
-          <w:tcPr>
-            <w:tcW w:w="270" w:type="dxa"/>
-            <w:shd w:val="clear" w:color="auto" w:fill="ED7D31" w:themeFill="accent2"/>
-          </w:tcPr>
-          <w:p/>
-        </w:tc>
-        <w:tc>
-          <w:tcPr>
-            <w:tcW w:w="328" w:type="dxa"/>
-            <w:shd w:val="clear" w:color="auto" w:fill="ED7D31" w:themeFill="accent2"/>
-          </w:tcPr>
-          <w:p/>
-        </w:tc>
-        <w:tc>
-          <w:tcPr>
             <w:tcW w:w="328" w:type="dxa"/>
           </w:tcPr>
           <w:p>
@@ -3951,34 +3197,6 @@
         <w:tc>
           <w:tcPr>
             <w:tcW w:w="270" w:type="dxa"/>
-            <w:shd w:val="clear" w:color="auto" w:fill="ED7D31" w:themeFill="accent2"/>
-          </w:tcPr>
-          <w:p/>
-        </w:tc>
-        <w:tc>
-          <w:tcPr>
-            <w:tcW w:w="270" w:type="dxa"/>
-            <w:shd w:val="clear" w:color="auto" w:fill="ED7D31" w:themeFill="accent2"/>
-          </w:tcPr>
-          <w:p/>
-        </w:tc>
-        <w:tc>
-          <w:tcPr>
-            <w:tcW w:w="270" w:type="dxa"/>
-            <w:shd w:val="clear" w:color="auto" w:fill="ED7D31" w:themeFill="accent2"/>
-          </w:tcPr>
-          <w:p/>
-        </w:tc>
-        <w:tc>
-          <w:tcPr>
-            <w:tcW w:w="270" w:type="dxa"/>
-            <w:shd w:val="clear" w:color="auto" w:fill="ED7D31" w:themeFill="accent2"/>
-          </w:tcPr>
-          <w:p/>
-        </w:tc>
-        <w:tc>
-          <w:tcPr>
-            <w:tcW w:w="328" w:type="dxa"/>
             <w:shd w:val="clear" w:color="auto" w:fill="ED7D31" w:themeFill="accent2"/>
           </w:tcPr>
           <w:p/>
@@ -5446,7 +4664,6 @@
             <w:gridSpan w:val="2"/>
           </w:tcPr>
           <w:p>
-            <w:bookmarkStart w:id="0" w:name="_GoBack" w:colFirst="3" w:colLast="3"/>
             <w:r>
               <w:t>NOT</w:t>
             </w:r>
@@ -5529,7 +4746,6 @@
           </w:p>
         </w:tc>
       </w:tr>
-      <w:bookmarkEnd w:id="0"/>
       <w:tr>
         <w:tc>
           <w:tcPr>
@@ -5916,7 +5132,7 @@
           </w:tcPr>
           <w:p>
             <w:r>
-              <w:t>0</w:t>
+              <w:t>1</w:t>
             </w:r>
           </w:p>
         </w:tc>

</xml_diff>

<commit_message>
Edit: replace NOP opcode with MOV one.
</commit_message>
<xml_diff>
--- a/docs/ProcessorDesign.docx
+++ b/docs/ProcessorDesign.docx
@@ -687,8 +687,6 @@
       <w:r>
         <w:t>.</w:t>
       </w:r>
-      <w:bookmarkStart w:id="0" w:name="_GoBack"/>
-      <w:bookmarkEnd w:id="0"/>
     </w:p>
     <w:p>
       <w:pPr>
@@ -1018,837 +1016,839 @@
           <w:p>
             <w:r>
               <w:lastRenderedPageBreak/>
+              <w:t>NOP</w:t>
+            </w:r>
+            <w:bookmarkStart w:id="0" w:name="_GoBack"/>
+            <w:bookmarkEnd w:id="0"/>
+          </w:p>
+        </w:tc>
+        <w:tc>
+          <w:tcPr>
+            <w:tcW w:w="270" w:type="dxa"/>
+            <w:shd w:val="clear" w:color="auto" w:fill="ED7D31" w:themeFill="accent2"/>
+          </w:tcPr>
+          <w:p/>
+        </w:tc>
+        <w:tc>
+          <w:tcPr>
+            <w:tcW w:w="270" w:type="dxa"/>
+            <w:shd w:val="clear" w:color="auto" w:fill="ED7D31" w:themeFill="accent2"/>
+          </w:tcPr>
+          <w:p/>
+        </w:tc>
+        <w:tc>
+          <w:tcPr>
+            <w:tcW w:w="270" w:type="dxa"/>
+            <w:shd w:val="clear" w:color="auto" w:fill="ED7D31" w:themeFill="accent2"/>
+          </w:tcPr>
+          <w:p/>
+        </w:tc>
+        <w:tc>
+          <w:tcPr>
+            <w:tcW w:w="328" w:type="dxa"/>
+          </w:tcPr>
+          <w:p>
+            <w:r>
+              <w:t>0</w:t>
+            </w:r>
+          </w:p>
+        </w:tc>
+        <w:tc>
+          <w:tcPr>
+            <w:tcW w:w="328" w:type="dxa"/>
+          </w:tcPr>
+          <w:p>
+            <w:r>
+              <w:t>0</w:t>
+            </w:r>
+          </w:p>
+        </w:tc>
+        <w:tc>
+          <w:tcPr>
+            <w:tcW w:w="328" w:type="dxa"/>
+          </w:tcPr>
+          <w:p>
+            <w:r>
+              <w:t>0</w:t>
+            </w:r>
+          </w:p>
+        </w:tc>
+        <w:tc>
+          <w:tcPr>
+            <w:tcW w:w="328" w:type="dxa"/>
+          </w:tcPr>
+          <w:p>
+            <w:r>
+              <w:t>0</w:t>
+            </w:r>
+          </w:p>
+        </w:tc>
+        <w:tc>
+          <w:tcPr>
+            <w:tcW w:w="328" w:type="dxa"/>
+          </w:tcPr>
+          <w:p>
+            <w:r>
+              <w:t>0</w:t>
+            </w:r>
+          </w:p>
+        </w:tc>
+      </w:tr>
+      <w:tr>
+        <w:tc>
+          <w:tcPr>
+            <w:tcW w:w="895" w:type="dxa"/>
+          </w:tcPr>
+          <w:p>
+            <w:r>
+              <w:t>ADD</w:t>
+            </w:r>
+          </w:p>
+        </w:tc>
+        <w:tc>
+          <w:tcPr>
+            <w:tcW w:w="270" w:type="dxa"/>
+            <w:shd w:val="clear" w:color="auto" w:fill="ED7D31" w:themeFill="accent2"/>
+          </w:tcPr>
+          <w:p/>
+        </w:tc>
+        <w:tc>
+          <w:tcPr>
+            <w:tcW w:w="270" w:type="dxa"/>
+            <w:shd w:val="clear" w:color="auto" w:fill="ED7D31" w:themeFill="accent2"/>
+          </w:tcPr>
+          <w:p/>
+        </w:tc>
+        <w:tc>
+          <w:tcPr>
+            <w:tcW w:w="270" w:type="dxa"/>
+            <w:shd w:val="clear" w:color="auto" w:fill="ED7D31" w:themeFill="accent2"/>
+          </w:tcPr>
+          <w:p/>
+        </w:tc>
+        <w:tc>
+          <w:tcPr>
+            <w:tcW w:w="328" w:type="dxa"/>
+          </w:tcPr>
+          <w:p>
+            <w:r>
+              <w:t>0</w:t>
+            </w:r>
+          </w:p>
+        </w:tc>
+        <w:tc>
+          <w:tcPr>
+            <w:tcW w:w="328" w:type="dxa"/>
+          </w:tcPr>
+          <w:p>
+            <w:r>
+              <w:t>0</w:t>
+            </w:r>
+          </w:p>
+        </w:tc>
+        <w:tc>
+          <w:tcPr>
+            <w:tcW w:w="328" w:type="dxa"/>
+          </w:tcPr>
+          <w:p>
+            <w:r>
+              <w:t>0</w:t>
+            </w:r>
+          </w:p>
+        </w:tc>
+        <w:tc>
+          <w:tcPr>
+            <w:tcW w:w="328" w:type="dxa"/>
+          </w:tcPr>
+          <w:p>
+            <w:r>
+              <w:t>0</w:t>
+            </w:r>
+          </w:p>
+        </w:tc>
+        <w:tc>
+          <w:tcPr>
+            <w:tcW w:w="328" w:type="dxa"/>
+          </w:tcPr>
+          <w:p>
+            <w:r>
+              <w:t>1</w:t>
+            </w:r>
+          </w:p>
+        </w:tc>
+      </w:tr>
+      <w:tr>
+        <w:tc>
+          <w:tcPr>
+            <w:tcW w:w="895" w:type="dxa"/>
+          </w:tcPr>
+          <w:p>
+            <w:r>
+              <w:t>SUB</w:t>
+            </w:r>
+          </w:p>
+        </w:tc>
+        <w:tc>
+          <w:tcPr>
+            <w:tcW w:w="270" w:type="dxa"/>
+            <w:shd w:val="clear" w:color="auto" w:fill="ED7D31" w:themeFill="accent2"/>
+          </w:tcPr>
+          <w:p/>
+        </w:tc>
+        <w:tc>
+          <w:tcPr>
+            <w:tcW w:w="270" w:type="dxa"/>
+            <w:shd w:val="clear" w:color="auto" w:fill="ED7D31" w:themeFill="accent2"/>
+          </w:tcPr>
+          <w:p/>
+        </w:tc>
+        <w:tc>
+          <w:tcPr>
+            <w:tcW w:w="270" w:type="dxa"/>
+            <w:shd w:val="clear" w:color="auto" w:fill="ED7D31" w:themeFill="accent2"/>
+          </w:tcPr>
+          <w:p/>
+        </w:tc>
+        <w:tc>
+          <w:tcPr>
+            <w:tcW w:w="328" w:type="dxa"/>
+          </w:tcPr>
+          <w:p>
+            <w:r>
+              <w:t>0</w:t>
+            </w:r>
+          </w:p>
+        </w:tc>
+        <w:tc>
+          <w:tcPr>
+            <w:tcW w:w="328" w:type="dxa"/>
+          </w:tcPr>
+          <w:p>
+            <w:r>
+              <w:t>0</w:t>
+            </w:r>
+          </w:p>
+        </w:tc>
+        <w:tc>
+          <w:tcPr>
+            <w:tcW w:w="328" w:type="dxa"/>
+          </w:tcPr>
+          <w:p>
+            <w:r>
+              <w:t>0</w:t>
+            </w:r>
+          </w:p>
+        </w:tc>
+        <w:tc>
+          <w:tcPr>
+            <w:tcW w:w="328" w:type="dxa"/>
+          </w:tcPr>
+          <w:p>
+            <w:r>
+              <w:t>1</w:t>
+            </w:r>
+          </w:p>
+        </w:tc>
+        <w:tc>
+          <w:tcPr>
+            <w:tcW w:w="328" w:type="dxa"/>
+          </w:tcPr>
+          <w:p>
+            <w:r>
+              <w:t>0</w:t>
+            </w:r>
+          </w:p>
+        </w:tc>
+      </w:tr>
+      <w:tr>
+        <w:tc>
+          <w:tcPr>
+            <w:tcW w:w="895" w:type="dxa"/>
+          </w:tcPr>
+          <w:p>
+            <w:r>
+              <w:t>AND</w:t>
+            </w:r>
+          </w:p>
+        </w:tc>
+        <w:tc>
+          <w:tcPr>
+            <w:tcW w:w="270" w:type="dxa"/>
+            <w:shd w:val="clear" w:color="auto" w:fill="ED7D31" w:themeFill="accent2"/>
+          </w:tcPr>
+          <w:p/>
+        </w:tc>
+        <w:tc>
+          <w:tcPr>
+            <w:tcW w:w="270" w:type="dxa"/>
+            <w:shd w:val="clear" w:color="auto" w:fill="ED7D31" w:themeFill="accent2"/>
+          </w:tcPr>
+          <w:p/>
+        </w:tc>
+        <w:tc>
+          <w:tcPr>
+            <w:tcW w:w="270" w:type="dxa"/>
+            <w:shd w:val="clear" w:color="auto" w:fill="ED7D31" w:themeFill="accent2"/>
+          </w:tcPr>
+          <w:p/>
+        </w:tc>
+        <w:tc>
+          <w:tcPr>
+            <w:tcW w:w="328" w:type="dxa"/>
+          </w:tcPr>
+          <w:p>
+            <w:r>
+              <w:t>0</w:t>
+            </w:r>
+          </w:p>
+        </w:tc>
+        <w:tc>
+          <w:tcPr>
+            <w:tcW w:w="328" w:type="dxa"/>
+          </w:tcPr>
+          <w:p>
+            <w:r>
+              <w:t>0</w:t>
+            </w:r>
+          </w:p>
+        </w:tc>
+        <w:tc>
+          <w:tcPr>
+            <w:tcW w:w="328" w:type="dxa"/>
+          </w:tcPr>
+          <w:p>
+            <w:r>
+              <w:t>0</w:t>
+            </w:r>
+          </w:p>
+        </w:tc>
+        <w:tc>
+          <w:tcPr>
+            <w:tcW w:w="328" w:type="dxa"/>
+          </w:tcPr>
+          <w:p>
+            <w:r>
+              <w:t>1</w:t>
+            </w:r>
+          </w:p>
+        </w:tc>
+        <w:tc>
+          <w:tcPr>
+            <w:tcW w:w="328" w:type="dxa"/>
+          </w:tcPr>
+          <w:p>
+            <w:r>
+              <w:t>1</w:t>
+            </w:r>
+          </w:p>
+        </w:tc>
+      </w:tr>
+      <w:tr>
+        <w:tc>
+          <w:tcPr>
+            <w:tcW w:w="895" w:type="dxa"/>
+          </w:tcPr>
+          <w:p>
+            <w:r>
+              <w:t>OR</w:t>
+            </w:r>
+          </w:p>
+        </w:tc>
+        <w:tc>
+          <w:tcPr>
+            <w:tcW w:w="270" w:type="dxa"/>
+            <w:shd w:val="clear" w:color="auto" w:fill="ED7D31" w:themeFill="accent2"/>
+          </w:tcPr>
+          <w:p/>
+        </w:tc>
+        <w:tc>
+          <w:tcPr>
+            <w:tcW w:w="270" w:type="dxa"/>
+            <w:shd w:val="clear" w:color="auto" w:fill="ED7D31" w:themeFill="accent2"/>
+          </w:tcPr>
+          <w:p/>
+        </w:tc>
+        <w:tc>
+          <w:tcPr>
+            <w:tcW w:w="270" w:type="dxa"/>
+            <w:shd w:val="clear" w:color="auto" w:fill="ED7D31" w:themeFill="accent2"/>
+          </w:tcPr>
+          <w:p/>
+        </w:tc>
+        <w:tc>
+          <w:tcPr>
+            <w:tcW w:w="328" w:type="dxa"/>
+          </w:tcPr>
+          <w:p>
+            <w:r>
+              <w:t>0</w:t>
+            </w:r>
+          </w:p>
+        </w:tc>
+        <w:tc>
+          <w:tcPr>
+            <w:tcW w:w="328" w:type="dxa"/>
+          </w:tcPr>
+          <w:p>
+            <w:r>
+              <w:t>0</w:t>
+            </w:r>
+          </w:p>
+        </w:tc>
+        <w:tc>
+          <w:tcPr>
+            <w:tcW w:w="328" w:type="dxa"/>
+          </w:tcPr>
+          <w:p>
+            <w:r>
+              <w:t>1</w:t>
+            </w:r>
+          </w:p>
+        </w:tc>
+        <w:tc>
+          <w:tcPr>
+            <w:tcW w:w="328" w:type="dxa"/>
+          </w:tcPr>
+          <w:p>
+            <w:r>
+              <w:t>0</w:t>
+            </w:r>
+          </w:p>
+        </w:tc>
+        <w:tc>
+          <w:tcPr>
+            <w:tcW w:w="328" w:type="dxa"/>
+          </w:tcPr>
+          <w:p>
+            <w:r>
+              <w:t>0</w:t>
+            </w:r>
+          </w:p>
+        </w:tc>
+      </w:tr>
+      <w:tr>
+        <w:tc>
+          <w:tcPr>
+            <w:tcW w:w="895" w:type="dxa"/>
+          </w:tcPr>
+          <w:p>
+            <w:r>
+              <w:t>IADD</w:t>
+            </w:r>
+          </w:p>
+        </w:tc>
+        <w:tc>
+          <w:tcPr>
+            <w:tcW w:w="270" w:type="dxa"/>
+            <w:shd w:val="clear" w:color="auto" w:fill="ED7D31" w:themeFill="accent2"/>
+          </w:tcPr>
+          <w:p/>
+        </w:tc>
+        <w:tc>
+          <w:tcPr>
+            <w:tcW w:w="270" w:type="dxa"/>
+            <w:shd w:val="clear" w:color="auto" w:fill="ED7D31" w:themeFill="accent2"/>
+          </w:tcPr>
+          <w:p/>
+        </w:tc>
+        <w:tc>
+          <w:tcPr>
+            <w:tcW w:w="270" w:type="dxa"/>
+            <w:shd w:val="clear" w:color="auto" w:fill="ED7D31" w:themeFill="accent2"/>
+          </w:tcPr>
+          <w:p/>
+        </w:tc>
+        <w:tc>
+          <w:tcPr>
+            <w:tcW w:w="328" w:type="dxa"/>
+          </w:tcPr>
+          <w:p>
+            <w:r>
+              <w:t>0</w:t>
+            </w:r>
+          </w:p>
+        </w:tc>
+        <w:tc>
+          <w:tcPr>
+            <w:tcW w:w="328" w:type="dxa"/>
+          </w:tcPr>
+          <w:p>
+            <w:r>
+              <w:t>0</w:t>
+            </w:r>
+          </w:p>
+        </w:tc>
+        <w:tc>
+          <w:tcPr>
+            <w:tcW w:w="328" w:type="dxa"/>
+          </w:tcPr>
+          <w:p>
+            <w:r>
+              <w:t>1</w:t>
+            </w:r>
+          </w:p>
+        </w:tc>
+        <w:tc>
+          <w:tcPr>
+            <w:tcW w:w="328" w:type="dxa"/>
+          </w:tcPr>
+          <w:p>
+            <w:r>
+              <w:t>0</w:t>
+            </w:r>
+          </w:p>
+        </w:tc>
+        <w:tc>
+          <w:tcPr>
+            <w:tcW w:w="328" w:type="dxa"/>
+          </w:tcPr>
+          <w:p>
+            <w:r>
+              <w:t>1</w:t>
+            </w:r>
+          </w:p>
+        </w:tc>
+      </w:tr>
+      <w:tr>
+        <w:tc>
+          <w:tcPr>
+            <w:tcW w:w="895" w:type="dxa"/>
+          </w:tcPr>
+          <w:p>
+            <w:r>
+              <w:t>SHL</w:t>
+            </w:r>
+          </w:p>
+        </w:tc>
+        <w:tc>
+          <w:tcPr>
+            <w:tcW w:w="270" w:type="dxa"/>
+            <w:shd w:val="clear" w:color="auto" w:fill="ED7D31" w:themeFill="accent2"/>
+          </w:tcPr>
+          <w:p/>
+        </w:tc>
+        <w:tc>
+          <w:tcPr>
+            <w:tcW w:w="270" w:type="dxa"/>
+            <w:shd w:val="clear" w:color="auto" w:fill="ED7D31" w:themeFill="accent2"/>
+          </w:tcPr>
+          <w:p/>
+        </w:tc>
+        <w:tc>
+          <w:tcPr>
+            <w:tcW w:w="270" w:type="dxa"/>
+            <w:shd w:val="clear" w:color="auto" w:fill="ED7D31" w:themeFill="accent2"/>
+          </w:tcPr>
+          <w:p/>
+        </w:tc>
+        <w:tc>
+          <w:tcPr>
+            <w:tcW w:w="328" w:type="dxa"/>
+          </w:tcPr>
+          <w:p>
+            <w:r>
+              <w:t>0</w:t>
+            </w:r>
+          </w:p>
+        </w:tc>
+        <w:tc>
+          <w:tcPr>
+            <w:tcW w:w="328" w:type="dxa"/>
+          </w:tcPr>
+          <w:p>
+            <w:r>
+              <w:t>0</w:t>
+            </w:r>
+          </w:p>
+        </w:tc>
+        <w:tc>
+          <w:tcPr>
+            <w:tcW w:w="328" w:type="dxa"/>
+          </w:tcPr>
+          <w:p>
+            <w:r>
+              <w:t>1</w:t>
+            </w:r>
+          </w:p>
+        </w:tc>
+        <w:tc>
+          <w:tcPr>
+            <w:tcW w:w="328" w:type="dxa"/>
+          </w:tcPr>
+          <w:p>
+            <w:r>
+              <w:t>1</w:t>
+            </w:r>
+          </w:p>
+        </w:tc>
+        <w:tc>
+          <w:tcPr>
+            <w:tcW w:w="328" w:type="dxa"/>
+          </w:tcPr>
+          <w:p>
+            <w:r>
+              <w:t>0</w:t>
+            </w:r>
+          </w:p>
+        </w:tc>
+      </w:tr>
+      <w:tr>
+        <w:tc>
+          <w:tcPr>
+            <w:tcW w:w="895" w:type="dxa"/>
+          </w:tcPr>
+          <w:p>
+            <w:r>
+              <w:t>SHR</w:t>
+            </w:r>
+          </w:p>
+        </w:tc>
+        <w:tc>
+          <w:tcPr>
+            <w:tcW w:w="270" w:type="dxa"/>
+            <w:shd w:val="clear" w:color="auto" w:fill="ED7D31" w:themeFill="accent2"/>
+          </w:tcPr>
+          <w:p/>
+        </w:tc>
+        <w:tc>
+          <w:tcPr>
+            <w:tcW w:w="270" w:type="dxa"/>
+            <w:shd w:val="clear" w:color="auto" w:fill="ED7D31" w:themeFill="accent2"/>
+          </w:tcPr>
+          <w:p/>
+        </w:tc>
+        <w:tc>
+          <w:tcPr>
+            <w:tcW w:w="270" w:type="dxa"/>
+            <w:shd w:val="clear" w:color="auto" w:fill="ED7D31" w:themeFill="accent2"/>
+          </w:tcPr>
+          <w:p/>
+        </w:tc>
+        <w:tc>
+          <w:tcPr>
+            <w:tcW w:w="328" w:type="dxa"/>
+          </w:tcPr>
+          <w:p>
+            <w:r>
+              <w:t>0</w:t>
+            </w:r>
+          </w:p>
+        </w:tc>
+        <w:tc>
+          <w:tcPr>
+            <w:tcW w:w="328" w:type="dxa"/>
+          </w:tcPr>
+          <w:p>
+            <w:r>
+              <w:t>0</w:t>
+            </w:r>
+          </w:p>
+        </w:tc>
+        <w:tc>
+          <w:tcPr>
+            <w:tcW w:w="328" w:type="dxa"/>
+          </w:tcPr>
+          <w:p>
+            <w:r>
+              <w:t>1</w:t>
+            </w:r>
+          </w:p>
+        </w:tc>
+        <w:tc>
+          <w:tcPr>
+            <w:tcW w:w="328" w:type="dxa"/>
+          </w:tcPr>
+          <w:p>
+            <w:r>
+              <w:t>1</w:t>
+            </w:r>
+          </w:p>
+        </w:tc>
+        <w:tc>
+          <w:tcPr>
+            <w:tcW w:w="328" w:type="dxa"/>
+          </w:tcPr>
+          <w:p>
+            <w:r>
+              <w:t>1</w:t>
+            </w:r>
+          </w:p>
+        </w:tc>
+      </w:tr>
+      <w:tr>
+        <w:tc>
+          <w:tcPr>
+            <w:tcW w:w="895" w:type="dxa"/>
+          </w:tcPr>
+          <w:p>
+            <w:r>
+              <w:t>RLC</w:t>
+            </w:r>
+          </w:p>
+        </w:tc>
+        <w:tc>
+          <w:tcPr>
+            <w:tcW w:w="270" w:type="dxa"/>
+            <w:shd w:val="clear" w:color="auto" w:fill="ED7D31" w:themeFill="accent2"/>
+          </w:tcPr>
+          <w:p/>
+        </w:tc>
+        <w:tc>
+          <w:tcPr>
+            <w:tcW w:w="270" w:type="dxa"/>
+            <w:shd w:val="clear" w:color="auto" w:fill="ED7D31" w:themeFill="accent2"/>
+          </w:tcPr>
+          <w:p/>
+        </w:tc>
+        <w:tc>
+          <w:tcPr>
+            <w:tcW w:w="270" w:type="dxa"/>
+            <w:shd w:val="clear" w:color="auto" w:fill="ED7D31" w:themeFill="accent2"/>
+          </w:tcPr>
+          <w:p/>
+        </w:tc>
+        <w:tc>
+          <w:tcPr>
+            <w:tcW w:w="328" w:type="dxa"/>
+          </w:tcPr>
+          <w:p>
+            <w:r>
+              <w:t>0</w:t>
+            </w:r>
+          </w:p>
+        </w:tc>
+        <w:tc>
+          <w:tcPr>
+            <w:tcW w:w="328" w:type="dxa"/>
+          </w:tcPr>
+          <w:p>
+            <w:r>
+              <w:t>1</w:t>
+            </w:r>
+          </w:p>
+        </w:tc>
+        <w:tc>
+          <w:tcPr>
+            <w:tcW w:w="328" w:type="dxa"/>
+          </w:tcPr>
+          <w:p>
+            <w:r>
+              <w:t>0</w:t>
+            </w:r>
+          </w:p>
+        </w:tc>
+        <w:tc>
+          <w:tcPr>
+            <w:tcW w:w="328" w:type="dxa"/>
+          </w:tcPr>
+          <w:p>
+            <w:r>
+              <w:t>0</w:t>
+            </w:r>
+          </w:p>
+        </w:tc>
+        <w:tc>
+          <w:tcPr>
+            <w:tcW w:w="328" w:type="dxa"/>
+          </w:tcPr>
+          <w:p>
+            <w:r>
+              <w:t>0</w:t>
+            </w:r>
+          </w:p>
+        </w:tc>
+      </w:tr>
+      <w:tr>
+        <w:tc>
+          <w:tcPr>
+            <w:tcW w:w="895" w:type="dxa"/>
+          </w:tcPr>
+          <w:p>
+            <w:r>
+              <w:t>RRC</w:t>
+            </w:r>
+          </w:p>
+        </w:tc>
+        <w:tc>
+          <w:tcPr>
+            <w:tcW w:w="270" w:type="dxa"/>
+            <w:shd w:val="clear" w:color="auto" w:fill="ED7D31" w:themeFill="accent2"/>
+          </w:tcPr>
+          <w:p/>
+        </w:tc>
+        <w:tc>
+          <w:tcPr>
+            <w:tcW w:w="270" w:type="dxa"/>
+            <w:shd w:val="clear" w:color="auto" w:fill="ED7D31" w:themeFill="accent2"/>
+          </w:tcPr>
+          <w:p/>
+        </w:tc>
+        <w:tc>
+          <w:tcPr>
+            <w:tcW w:w="270" w:type="dxa"/>
+            <w:shd w:val="clear" w:color="auto" w:fill="ED7D31" w:themeFill="accent2"/>
+          </w:tcPr>
+          <w:p/>
+        </w:tc>
+        <w:tc>
+          <w:tcPr>
+            <w:tcW w:w="328" w:type="dxa"/>
+          </w:tcPr>
+          <w:p>
+            <w:r>
+              <w:t>0</w:t>
+            </w:r>
+          </w:p>
+        </w:tc>
+        <w:tc>
+          <w:tcPr>
+            <w:tcW w:w="328" w:type="dxa"/>
+          </w:tcPr>
+          <w:p>
+            <w:r>
+              <w:t>1</w:t>
+            </w:r>
+          </w:p>
+        </w:tc>
+        <w:tc>
+          <w:tcPr>
+            <w:tcW w:w="328" w:type="dxa"/>
+          </w:tcPr>
+          <w:p>
+            <w:r>
+              <w:t>0</w:t>
+            </w:r>
+          </w:p>
+        </w:tc>
+        <w:tc>
+          <w:tcPr>
+            <w:tcW w:w="328" w:type="dxa"/>
+          </w:tcPr>
+          <w:p>
+            <w:r>
+              <w:t>0</w:t>
+            </w:r>
+          </w:p>
+        </w:tc>
+        <w:tc>
+          <w:tcPr>
+            <w:tcW w:w="328" w:type="dxa"/>
+          </w:tcPr>
+          <w:p>
+            <w:r>
+              <w:t>1</w:t>
+            </w:r>
+          </w:p>
+        </w:tc>
+      </w:tr>
+      <w:tr>
+        <w:tc>
+          <w:tcPr>
+            <w:tcW w:w="895" w:type="dxa"/>
+          </w:tcPr>
+          <w:p>
+            <w:r>
               <w:t>MOV</w:t>
-            </w:r>
-          </w:p>
-        </w:tc>
-        <w:tc>
-          <w:tcPr>
-            <w:tcW w:w="270" w:type="dxa"/>
-            <w:shd w:val="clear" w:color="auto" w:fill="ED7D31" w:themeFill="accent2"/>
-          </w:tcPr>
-          <w:p/>
-        </w:tc>
-        <w:tc>
-          <w:tcPr>
-            <w:tcW w:w="270" w:type="dxa"/>
-            <w:shd w:val="clear" w:color="auto" w:fill="ED7D31" w:themeFill="accent2"/>
-          </w:tcPr>
-          <w:p/>
-        </w:tc>
-        <w:tc>
-          <w:tcPr>
-            <w:tcW w:w="270" w:type="dxa"/>
-            <w:shd w:val="clear" w:color="auto" w:fill="ED7D31" w:themeFill="accent2"/>
-          </w:tcPr>
-          <w:p/>
-        </w:tc>
-        <w:tc>
-          <w:tcPr>
-            <w:tcW w:w="328" w:type="dxa"/>
-          </w:tcPr>
-          <w:p>
-            <w:r>
-              <w:t>0</w:t>
-            </w:r>
-          </w:p>
-        </w:tc>
-        <w:tc>
-          <w:tcPr>
-            <w:tcW w:w="328" w:type="dxa"/>
-          </w:tcPr>
-          <w:p>
-            <w:r>
-              <w:t>0</w:t>
-            </w:r>
-          </w:p>
-        </w:tc>
-        <w:tc>
-          <w:tcPr>
-            <w:tcW w:w="328" w:type="dxa"/>
-          </w:tcPr>
-          <w:p>
-            <w:r>
-              <w:t>0</w:t>
-            </w:r>
-          </w:p>
-        </w:tc>
-        <w:tc>
-          <w:tcPr>
-            <w:tcW w:w="328" w:type="dxa"/>
-          </w:tcPr>
-          <w:p>
-            <w:r>
-              <w:t>0</w:t>
-            </w:r>
-          </w:p>
-        </w:tc>
-        <w:tc>
-          <w:tcPr>
-            <w:tcW w:w="328" w:type="dxa"/>
-          </w:tcPr>
-          <w:p>
-            <w:r>
-              <w:t>0</w:t>
-            </w:r>
-          </w:p>
-        </w:tc>
-      </w:tr>
-      <w:tr>
-        <w:tc>
-          <w:tcPr>
-            <w:tcW w:w="895" w:type="dxa"/>
-          </w:tcPr>
-          <w:p>
-            <w:r>
-              <w:t>ADD</w:t>
-            </w:r>
-          </w:p>
-        </w:tc>
-        <w:tc>
-          <w:tcPr>
-            <w:tcW w:w="270" w:type="dxa"/>
-            <w:shd w:val="clear" w:color="auto" w:fill="ED7D31" w:themeFill="accent2"/>
-          </w:tcPr>
-          <w:p/>
-        </w:tc>
-        <w:tc>
-          <w:tcPr>
-            <w:tcW w:w="270" w:type="dxa"/>
-            <w:shd w:val="clear" w:color="auto" w:fill="ED7D31" w:themeFill="accent2"/>
-          </w:tcPr>
-          <w:p/>
-        </w:tc>
-        <w:tc>
-          <w:tcPr>
-            <w:tcW w:w="270" w:type="dxa"/>
-            <w:shd w:val="clear" w:color="auto" w:fill="ED7D31" w:themeFill="accent2"/>
-          </w:tcPr>
-          <w:p/>
-        </w:tc>
-        <w:tc>
-          <w:tcPr>
-            <w:tcW w:w="328" w:type="dxa"/>
-          </w:tcPr>
-          <w:p>
-            <w:r>
-              <w:t>0</w:t>
-            </w:r>
-          </w:p>
-        </w:tc>
-        <w:tc>
-          <w:tcPr>
-            <w:tcW w:w="328" w:type="dxa"/>
-          </w:tcPr>
-          <w:p>
-            <w:r>
-              <w:t>0</w:t>
-            </w:r>
-          </w:p>
-        </w:tc>
-        <w:tc>
-          <w:tcPr>
-            <w:tcW w:w="328" w:type="dxa"/>
-          </w:tcPr>
-          <w:p>
-            <w:r>
-              <w:t>0</w:t>
-            </w:r>
-          </w:p>
-        </w:tc>
-        <w:tc>
-          <w:tcPr>
-            <w:tcW w:w="328" w:type="dxa"/>
-          </w:tcPr>
-          <w:p>
-            <w:r>
-              <w:t>0</w:t>
-            </w:r>
-          </w:p>
-        </w:tc>
-        <w:tc>
-          <w:tcPr>
-            <w:tcW w:w="328" w:type="dxa"/>
-          </w:tcPr>
-          <w:p>
-            <w:r>
-              <w:t>1</w:t>
-            </w:r>
-          </w:p>
-        </w:tc>
-      </w:tr>
-      <w:tr>
-        <w:tc>
-          <w:tcPr>
-            <w:tcW w:w="895" w:type="dxa"/>
-          </w:tcPr>
-          <w:p>
-            <w:r>
-              <w:t>SUB</w:t>
-            </w:r>
-          </w:p>
-        </w:tc>
-        <w:tc>
-          <w:tcPr>
-            <w:tcW w:w="270" w:type="dxa"/>
-            <w:shd w:val="clear" w:color="auto" w:fill="ED7D31" w:themeFill="accent2"/>
-          </w:tcPr>
-          <w:p/>
-        </w:tc>
-        <w:tc>
-          <w:tcPr>
-            <w:tcW w:w="270" w:type="dxa"/>
-            <w:shd w:val="clear" w:color="auto" w:fill="ED7D31" w:themeFill="accent2"/>
-          </w:tcPr>
-          <w:p/>
-        </w:tc>
-        <w:tc>
-          <w:tcPr>
-            <w:tcW w:w="270" w:type="dxa"/>
-            <w:shd w:val="clear" w:color="auto" w:fill="ED7D31" w:themeFill="accent2"/>
-          </w:tcPr>
-          <w:p/>
-        </w:tc>
-        <w:tc>
-          <w:tcPr>
-            <w:tcW w:w="328" w:type="dxa"/>
-          </w:tcPr>
-          <w:p>
-            <w:r>
-              <w:t>0</w:t>
-            </w:r>
-          </w:p>
-        </w:tc>
-        <w:tc>
-          <w:tcPr>
-            <w:tcW w:w="328" w:type="dxa"/>
-          </w:tcPr>
-          <w:p>
-            <w:r>
-              <w:t>0</w:t>
-            </w:r>
-          </w:p>
-        </w:tc>
-        <w:tc>
-          <w:tcPr>
-            <w:tcW w:w="328" w:type="dxa"/>
-          </w:tcPr>
-          <w:p>
-            <w:r>
-              <w:t>0</w:t>
-            </w:r>
-          </w:p>
-        </w:tc>
-        <w:tc>
-          <w:tcPr>
-            <w:tcW w:w="328" w:type="dxa"/>
-          </w:tcPr>
-          <w:p>
-            <w:r>
-              <w:t>1</w:t>
-            </w:r>
-          </w:p>
-        </w:tc>
-        <w:tc>
-          <w:tcPr>
-            <w:tcW w:w="328" w:type="dxa"/>
-          </w:tcPr>
-          <w:p>
-            <w:r>
-              <w:t>0</w:t>
-            </w:r>
-          </w:p>
-        </w:tc>
-      </w:tr>
-      <w:tr>
-        <w:tc>
-          <w:tcPr>
-            <w:tcW w:w="895" w:type="dxa"/>
-          </w:tcPr>
-          <w:p>
-            <w:r>
-              <w:t>AND</w:t>
-            </w:r>
-          </w:p>
-        </w:tc>
-        <w:tc>
-          <w:tcPr>
-            <w:tcW w:w="270" w:type="dxa"/>
-            <w:shd w:val="clear" w:color="auto" w:fill="ED7D31" w:themeFill="accent2"/>
-          </w:tcPr>
-          <w:p/>
-        </w:tc>
-        <w:tc>
-          <w:tcPr>
-            <w:tcW w:w="270" w:type="dxa"/>
-            <w:shd w:val="clear" w:color="auto" w:fill="ED7D31" w:themeFill="accent2"/>
-          </w:tcPr>
-          <w:p/>
-        </w:tc>
-        <w:tc>
-          <w:tcPr>
-            <w:tcW w:w="270" w:type="dxa"/>
-            <w:shd w:val="clear" w:color="auto" w:fill="ED7D31" w:themeFill="accent2"/>
-          </w:tcPr>
-          <w:p/>
-        </w:tc>
-        <w:tc>
-          <w:tcPr>
-            <w:tcW w:w="328" w:type="dxa"/>
-          </w:tcPr>
-          <w:p>
-            <w:r>
-              <w:t>0</w:t>
-            </w:r>
-          </w:p>
-        </w:tc>
-        <w:tc>
-          <w:tcPr>
-            <w:tcW w:w="328" w:type="dxa"/>
-          </w:tcPr>
-          <w:p>
-            <w:r>
-              <w:t>0</w:t>
-            </w:r>
-          </w:p>
-        </w:tc>
-        <w:tc>
-          <w:tcPr>
-            <w:tcW w:w="328" w:type="dxa"/>
-          </w:tcPr>
-          <w:p>
-            <w:r>
-              <w:t>0</w:t>
-            </w:r>
-          </w:p>
-        </w:tc>
-        <w:tc>
-          <w:tcPr>
-            <w:tcW w:w="328" w:type="dxa"/>
-          </w:tcPr>
-          <w:p>
-            <w:r>
-              <w:t>1</w:t>
-            </w:r>
-          </w:p>
-        </w:tc>
-        <w:tc>
-          <w:tcPr>
-            <w:tcW w:w="328" w:type="dxa"/>
-          </w:tcPr>
-          <w:p>
-            <w:r>
-              <w:t>1</w:t>
-            </w:r>
-          </w:p>
-        </w:tc>
-      </w:tr>
-      <w:tr>
-        <w:tc>
-          <w:tcPr>
-            <w:tcW w:w="895" w:type="dxa"/>
-          </w:tcPr>
-          <w:p>
-            <w:r>
-              <w:t>OR</w:t>
-            </w:r>
-          </w:p>
-        </w:tc>
-        <w:tc>
-          <w:tcPr>
-            <w:tcW w:w="270" w:type="dxa"/>
-            <w:shd w:val="clear" w:color="auto" w:fill="ED7D31" w:themeFill="accent2"/>
-          </w:tcPr>
-          <w:p/>
-        </w:tc>
-        <w:tc>
-          <w:tcPr>
-            <w:tcW w:w="270" w:type="dxa"/>
-            <w:shd w:val="clear" w:color="auto" w:fill="ED7D31" w:themeFill="accent2"/>
-          </w:tcPr>
-          <w:p/>
-        </w:tc>
-        <w:tc>
-          <w:tcPr>
-            <w:tcW w:w="270" w:type="dxa"/>
-            <w:shd w:val="clear" w:color="auto" w:fill="ED7D31" w:themeFill="accent2"/>
-          </w:tcPr>
-          <w:p/>
-        </w:tc>
-        <w:tc>
-          <w:tcPr>
-            <w:tcW w:w="328" w:type="dxa"/>
-          </w:tcPr>
-          <w:p>
-            <w:r>
-              <w:t>0</w:t>
-            </w:r>
-          </w:p>
-        </w:tc>
-        <w:tc>
-          <w:tcPr>
-            <w:tcW w:w="328" w:type="dxa"/>
-          </w:tcPr>
-          <w:p>
-            <w:r>
-              <w:t>0</w:t>
-            </w:r>
-          </w:p>
-        </w:tc>
-        <w:tc>
-          <w:tcPr>
-            <w:tcW w:w="328" w:type="dxa"/>
-          </w:tcPr>
-          <w:p>
-            <w:r>
-              <w:t>1</w:t>
-            </w:r>
-          </w:p>
-        </w:tc>
-        <w:tc>
-          <w:tcPr>
-            <w:tcW w:w="328" w:type="dxa"/>
-          </w:tcPr>
-          <w:p>
-            <w:r>
-              <w:t>0</w:t>
-            </w:r>
-          </w:p>
-        </w:tc>
-        <w:tc>
-          <w:tcPr>
-            <w:tcW w:w="328" w:type="dxa"/>
-          </w:tcPr>
-          <w:p>
-            <w:r>
-              <w:t>0</w:t>
-            </w:r>
-          </w:p>
-        </w:tc>
-      </w:tr>
-      <w:tr>
-        <w:tc>
-          <w:tcPr>
-            <w:tcW w:w="895" w:type="dxa"/>
-          </w:tcPr>
-          <w:p>
-            <w:r>
-              <w:t>IADD</w:t>
-            </w:r>
-          </w:p>
-        </w:tc>
-        <w:tc>
-          <w:tcPr>
-            <w:tcW w:w="270" w:type="dxa"/>
-            <w:shd w:val="clear" w:color="auto" w:fill="ED7D31" w:themeFill="accent2"/>
-          </w:tcPr>
-          <w:p/>
-        </w:tc>
-        <w:tc>
-          <w:tcPr>
-            <w:tcW w:w="270" w:type="dxa"/>
-            <w:shd w:val="clear" w:color="auto" w:fill="ED7D31" w:themeFill="accent2"/>
-          </w:tcPr>
-          <w:p/>
-        </w:tc>
-        <w:tc>
-          <w:tcPr>
-            <w:tcW w:w="270" w:type="dxa"/>
-            <w:shd w:val="clear" w:color="auto" w:fill="ED7D31" w:themeFill="accent2"/>
-          </w:tcPr>
-          <w:p/>
-        </w:tc>
-        <w:tc>
-          <w:tcPr>
-            <w:tcW w:w="328" w:type="dxa"/>
-          </w:tcPr>
-          <w:p>
-            <w:r>
-              <w:t>0</w:t>
-            </w:r>
-          </w:p>
-        </w:tc>
-        <w:tc>
-          <w:tcPr>
-            <w:tcW w:w="328" w:type="dxa"/>
-          </w:tcPr>
-          <w:p>
-            <w:r>
-              <w:t>0</w:t>
-            </w:r>
-          </w:p>
-        </w:tc>
-        <w:tc>
-          <w:tcPr>
-            <w:tcW w:w="328" w:type="dxa"/>
-          </w:tcPr>
-          <w:p>
-            <w:r>
-              <w:t>1</w:t>
-            </w:r>
-          </w:p>
-        </w:tc>
-        <w:tc>
-          <w:tcPr>
-            <w:tcW w:w="328" w:type="dxa"/>
-          </w:tcPr>
-          <w:p>
-            <w:r>
-              <w:t>0</w:t>
-            </w:r>
-          </w:p>
-        </w:tc>
-        <w:tc>
-          <w:tcPr>
-            <w:tcW w:w="328" w:type="dxa"/>
-          </w:tcPr>
-          <w:p>
-            <w:r>
-              <w:t>1</w:t>
-            </w:r>
-          </w:p>
-        </w:tc>
-      </w:tr>
-      <w:tr>
-        <w:tc>
-          <w:tcPr>
-            <w:tcW w:w="895" w:type="dxa"/>
-          </w:tcPr>
-          <w:p>
-            <w:r>
-              <w:t>SHL</w:t>
-            </w:r>
-          </w:p>
-        </w:tc>
-        <w:tc>
-          <w:tcPr>
-            <w:tcW w:w="270" w:type="dxa"/>
-            <w:shd w:val="clear" w:color="auto" w:fill="ED7D31" w:themeFill="accent2"/>
-          </w:tcPr>
-          <w:p/>
-        </w:tc>
-        <w:tc>
-          <w:tcPr>
-            <w:tcW w:w="270" w:type="dxa"/>
-            <w:shd w:val="clear" w:color="auto" w:fill="ED7D31" w:themeFill="accent2"/>
-          </w:tcPr>
-          <w:p/>
-        </w:tc>
-        <w:tc>
-          <w:tcPr>
-            <w:tcW w:w="270" w:type="dxa"/>
-            <w:shd w:val="clear" w:color="auto" w:fill="ED7D31" w:themeFill="accent2"/>
-          </w:tcPr>
-          <w:p/>
-        </w:tc>
-        <w:tc>
-          <w:tcPr>
-            <w:tcW w:w="328" w:type="dxa"/>
-          </w:tcPr>
-          <w:p>
-            <w:r>
-              <w:t>0</w:t>
-            </w:r>
-          </w:p>
-        </w:tc>
-        <w:tc>
-          <w:tcPr>
-            <w:tcW w:w="328" w:type="dxa"/>
-          </w:tcPr>
-          <w:p>
-            <w:r>
-              <w:t>0</w:t>
-            </w:r>
-          </w:p>
-        </w:tc>
-        <w:tc>
-          <w:tcPr>
-            <w:tcW w:w="328" w:type="dxa"/>
-          </w:tcPr>
-          <w:p>
-            <w:r>
-              <w:t>1</w:t>
-            </w:r>
-          </w:p>
-        </w:tc>
-        <w:tc>
-          <w:tcPr>
-            <w:tcW w:w="328" w:type="dxa"/>
-          </w:tcPr>
-          <w:p>
-            <w:r>
-              <w:t>1</w:t>
-            </w:r>
-          </w:p>
-        </w:tc>
-        <w:tc>
-          <w:tcPr>
-            <w:tcW w:w="328" w:type="dxa"/>
-          </w:tcPr>
-          <w:p>
-            <w:r>
-              <w:t>0</w:t>
-            </w:r>
-          </w:p>
-        </w:tc>
-      </w:tr>
-      <w:tr>
-        <w:tc>
-          <w:tcPr>
-            <w:tcW w:w="895" w:type="dxa"/>
-          </w:tcPr>
-          <w:p>
-            <w:r>
-              <w:t>SHR</w:t>
-            </w:r>
-          </w:p>
-        </w:tc>
-        <w:tc>
-          <w:tcPr>
-            <w:tcW w:w="270" w:type="dxa"/>
-            <w:shd w:val="clear" w:color="auto" w:fill="ED7D31" w:themeFill="accent2"/>
-          </w:tcPr>
-          <w:p/>
-        </w:tc>
-        <w:tc>
-          <w:tcPr>
-            <w:tcW w:w="270" w:type="dxa"/>
-            <w:shd w:val="clear" w:color="auto" w:fill="ED7D31" w:themeFill="accent2"/>
-          </w:tcPr>
-          <w:p/>
-        </w:tc>
-        <w:tc>
-          <w:tcPr>
-            <w:tcW w:w="270" w:type="dxa"/>
-            <w:shd w:val="clear" w:color="auto" w:fill="ED7D31" w:themeFill="accent2"/>
-          </w:tcPr>
-          <w:p/>
-        </w:tc>
-        <w:tc>
-          <w:tcPr>
-            <w:tcW w:w="328" w:type="dxa"/>
-          </w:tcPr>
-          <w:p>
-            <w:r>
-              <w:t>0</w:t>
-            </w:r>
-          </w:p>
-        </w:tc>
-        <w:tc>
-          <w:tcPr>
-            <w:tcW w:w="328" w:type="dxa"/>
-          </w:tcPr>
-          <w:p>
-            <w:r>
-              <w:t>0</w:t>
-            </w:r>
-          </w:p>
-        </w:tc>
-        <w:tc>
-          <w:tcPr>
-            <w:tcW w:w="328" w:type="dxa"/>
-          </w:tcPr>
-          <w:p>
-            <w:r>
-              <w:t>1</w:t>
-            </w:r>
-          </w:p>
-        </w:tc>
-        <w:tc>
-          <w:tcPr>
-            <w:tcW w:w="328" w:type="dxa"/>
-          </w:tcPr>
-          <w:p>
-            <w:r>
-              <w:t>1</w:t>
-            </w:r>
-          </w:p>
-        </w:tc>
-        <w:tc>
-          <w:tcPr>
-            <w:tcW w:w="328" w:type="dxa"/>
-          </w:tcPr>
-          <w:p>
-            <w:r>
-              <w:t>1</w:t>
-            </w:r>
-          </w:p>
-        </w:tc>
-      </w:tr>
-      <w:tr>
-        <w:tc>
-          <w:tcPr>
-            <w:tcW w:w="895" w:type="dxa"/>
-          </w:tcPr>
-          <w:p>
-            <w:r>
-              <w:t>RLC</w:t>
-            </w:r>
-          </w:p>
-        </w:tc>
-        <w:tc>
-          <w:tcPr>
-            <w:tcW w:w="270" w:type="dxa"/>
-            <w:shd w:val="clear" w:color="auto" w:fill="ED7D31" w:themeFill="accent2"/>
-          </w:tcPr>
-          <w:p/>
-        </w:tc>
-        <w:tc>
-          <w:tcPr>
-            <w:tcW w:w="270" w:type="dxa"/>
-            <w:shd w:val="clear" w:color="auto" w:fill="ED7D31" w:themeFill="accent2"/>
-          </w:tcPr>
-          <w:p/>
-        </w:tc>
-        <w:tc>
-          <w:tcPr>
-            <w:tcW w:w="270" w:type="dxa"/>
-            <w:shd w:val="clear" w:color="auto" w:fill="ED7D31" w:themeFill="accent2"/>
-          </w:tcPr>
-          <w:p/>
-        </w:tc>
-        <w:tc>
-          <w:tcPr>
-            <w:tcW w:w="328" w:type="dxa"/>
-          </w:tcPr>
-          <w:p>
-            <w:r>
-              <w:t>0</w:t>
-            </w:r>
-          </w:p>
-        </w:tc>
-        <w:tc>
-          <w:tcPr>
-            <w:tcW w:w="328" w:type="dxa"/>
-          </w:tcPr>
-          <w:p>
-            <w:r>
-              <w:t>1</w:t>
-            </w:r>
-          </w:p>
-        </w:tc>
-        <w:tc>
-          <w:tcPr>
-            <w:tcW w:w="328" w:type="dxa"/>
-          </w:tcPr>
-          <w:p>
-            <w:r>
-              <w:t>0</w:t>
-            </w:r>
-          </w:p>
-        </w:tc>
-        <w:tc>
-          <w:tcPr>
-            <w:tcW w:w="328" w:type="dxa"/>
-          </w:tcPr>
-          <w:p>
-            <w:r>
-              <w:t>0</w:t>
-            </w:r>
-          </w:p>
-        </w:tc>
-        <w:tc>
-          <w:tcPr>
-            <w:tcW w:w="328" w:type="dxa"/>
-          </w:tcPr>
-          <w:p>
-            <w:r>
-              <w:t>0</w:t>
-            </w:r>
-          </w:p>
-        </w:tc>
-      </w:tr>
-      <w:tr>
-        <w:tc>
-          <w:tcPr>
-            <w:tcW w:w="895" w:type="dxa"/>
-          </w:tcPr>
-          <w:p>
-            <w:r>
-              <w:t>RRC</w:t>
-            </w:r>
-          </w:p>
-        </w:tc>
-        <w:tc>
-          <w:tcPr>
-            <w:tcW w:w="270" w:type="dxa"/>
-            <w:shd w:val="clear" w:color="auto" w:fill="ED7D31" w:themeFill="accent2"/>
-          </w:tcPr>
-          <w:p/>
-        </w:tc>
-        <w:tc>
-          <w:tcPr>
-            <w:tcW w:w="270" w:type="dxa"/>
-            <w:shd w:val="clear" w:color="auto" w:fill="ED7D31" w:themeFill="accent2"/>
-          </w:tcPr>
-          <w:p/>
-        </w:tc>
-        <w:tc>
-          <w:tcPr>
-            <w:tcW w:w="270" w:type="dxa"/>
-            <w:shd w:val="clear" w:color="auto" w:fill="ED7D31" w:themeFill="accent2"/>
-          </w:tcPr>
-          <w:p/>
-        </w:tc>
-        <w:tc>
-          <w:tcPr>
-            <w:tcW w:w="328" w:type="dxa"/>
-          </w:tcPr>
-          <w:p>
-            <w:r>
-              <w:t>0</w:t>
-            </w:r>
-          </w:p>
-        </w:tc>
-        <w:tc>
-          <w:tcPr>
-            <w:tcW w:w="328" w:type="dxa"/>
-          </w:tcPr>
-          <w:p>
-            <w:r>
-              <w:t>1</w:t>
-            </w:r>
-          </w:p>
-        </w:tc>
-        <w:tc>
-          <w:tcPr>
-            <w:tcW w:w="328" w:type="dxa"/>
-          </w:tcPr>
-          <w:p>
-            <w:r>
-              <w:t>0</w:t>
-            </w:r>
-          </w:p>
-        </w:tc>
-        <w:tc>
-          <w:tcPr>
-            <w:tcW w:w="328" w:type="dxa"/>
-          </w:tcPr>
-          <w:p>
-            <w:r>
-              <w:t>0</w:t>
-            </w:r>
-          </w:p>
-        </w:tc>
-        <w:tc>
-          <w:tcPr>
-            <w:tcW w:w="328" w:type="dxa"/>
-          </w:tcPr>
-          <w:p>
-            <w:r>
-              <w:t>1</w:t>
-            </w:r>
-          </w:p>
-        </w:tc>
-      </w:tr>
-      <w:tr>
-        <w:tc>
-          <w:tcPr>
-            <w:tcW w:w="895" w:type="dxa"/>
-          </w:tcPr>
-          <w:p>
-            <w:r>
-              <w:t>NOP</w:t>
             </w:r>
           </w:p>
         </w:tc>
@@ -6374,6 +6374,118 @@
       </w:r>
     </w:p>
     <w:p/>
+    <w:p>
+      <w:r>
+        <w:br w:type="page"/>
+      </w:r>
+    </w:p>
+    <w:p>
+      <w:r>
+        <w:lastRenderedPageBreak/>
+        <w:t>NOP:</w:t>
+      </w:r>
+    </w:p>
+    <w:p>
+      <w:r>
+        <w:t xml:space="preserve">000 </w:t>
+      </w:r>
+      <w:r>
+        <w:t>01010</w:t>
+      </w:r>
+      <w:r>
+        <w:t xml:space="preserve"> 0000 0000</w:t>
+      </w:r>
+    </w:p>
+    <w:p>
+      <w:r>
+        <w:t>000</w:t>
+      </w:r>
+      <w:r>
+        <w:t>0</w:t>
+      </w:r>
+      <w:r>
+        <w:t>0</w:t>
+      </w:r>
+      <w:r>
+        <w:t>0</w:t>
+      </w:r>
+      <w:r>
+        <w:t>0</w:t>
+      </w:r>
+      <w:r>
+        <w:t>0</w:t>
+      </w:r>
+      <w:r>
+        <w:t>0000</w:t>
+      </w:r>
+      <w:r>
+        <w:t>0000</w:t>
+      </w:r>
+    </w:p>
+    <w:p/>
+    <w:p>
+      <w:r>
+        <w:t>Load</w:t>
+      </w:r>
+      <w:r>
+        <w:t>:</w:t>
+      </w:r>
+    </w:p>
+    <w:tbl>
+      <w:tblPr>
+        <w:tblStyle w:val="TableGrid"/>
+        <w:tblW w:w="0" w:type="auto"/>
+        <w:tblLook w:val="04A0" w:firstRow="1" w:lastRow="0" w:firstColumn="1" w:lastColumn="0" w:noHBand="0" w:noVBand="1"/>
+      </w:tblPr>
+      <w:tblGrid>
+        <w:gridCol w:w="2337"/>
+        <w:gridCol w:w="2337"/>
+        <w:gridCol w:w="2338"/>
+        <w:gridCol w:w="2338"/>
+      </w:tblGrid>
+      <w:tr>
+        <w:tc>
+          <w:tcPr>
+            <w:tcW w:w="2337" w:type="dxa"/>
+          </w:tcPr>
+          <w:p>
+            <w:r>
+              <w:t>LDD</w:t>
+            </w:r>
+          </w:p>
+        </w:tc>
+        <w:tc>
+          <w:tcPr>
+            <w:tcW w:w="2337" w:type="dxa"/>
+          </w:tcPr>
+          <w:p>
+            <w:r>
+              <w:t>Rdst</w:t>
+            </w:r>
+          </w:p>
+        </w:tc>
+        <w:tc>
+          <w:tcPr>
+            <w:tcW w:w="2338" w:type="dxa"/>
+          </w:tcPr>
+          <w:p>
+            <w:r>
+              <w:t>Rsrc</w:t>
+            </w:r>
+          </w:p>
+        </w:tc>
+        <w:tc>
+          <w:tcPr>
+            <w:tcW w:w="2338" w:type="dxa"/>
+          </w:tcPr>
+          <w:p>
+            <w:r>
+              <w:t>offset</w:t>
+            </w:r>
+          </w:p>
+        </w:tc>
+      </w:tr>
+    </w:tbl>
     <w:p/>
     <w:p/>
     <w:p/>

</xml_diff>

<commit_message>
Add: instruction bits detailed design
</commit_message>
<xml_diff>
--- a/docs/ProcessorDesign.docx
+++ b/docs/ProcessorDesign.docx
@@ -1018,8 +1018,6 @@
               <w:lastRenderedPageBreak/>
               <w:t>NOP</w:t>
             </w:r>
-            <w:bookmarkStart w:id="0" w:name="_GoBack"/>
-            <w:bookmarkEnd w:id="0"/>
           </w:p>
         </w:tc>
         <w:tc>
@@ -3426,6 +3424,9 @@
           </w:tcPr>
           <w:p>
             <w:r>
+              <w:t>0</w:t>
+            </w:r>
+            <w:r>
               <w:t>0000</w:t>
             </w:r>
           </w:p>
@@ -3515,6 +3516,9 @@
           </w:tcPr>
           <w:p>
             <w:r>
+              <w:t>0</w:t>
+            </w:r>
+            <w:r>
               <w:t>0001</w:t>
             </w:r>
           </w:p>
@@ -3604,7 +3608,13 @@
           </w:tcPr>
           <w:p>
             <w:r>
-              <w:t>0010</w:t>
+              <w:t>0</w:t>
+            </w:r>
+            <w:r>
+              <w:t>0</w:t>
+            </w:r>
+            <w:r>
+              <w:t>010</w:t>
             </w:r>
           </w:p>
         </w:tc>
@@ -3693,7 +3703,13 @@
           </w:tcPr>
           <w:p>
             <w:r>
-              <w:t>0011</w:t>
+              <w:t>0</w:t>
+            </w:r>
+            <w:r>
+              <w:t>0</w:t>
+            </w:r>
+            <w:r>
+              <w:t>011</w:t>
             </w:r>
           </w:p>
         </w:tc>
@@ -3782,7 +3798,13 @@
           </w:tcPr>
           <w:p>
             <w:r>
-              <w:t>0100</w:t>
+              <w:t>0</w:t>
+            </w:r>
+            <w:r>
+              <w:t>0</w:t>
+            </w:r>
+            <w:r>
+              <w:t>100</w:t>
             </w:r>
           </w:p>
         </w:tc>
@@ -3871,7 +3893,13 @@
           </w:tcPr>
           <w:p>
             <w:r>
-              <w:t>0001</w:t>
+              <w:t>0</w:t>
+            </w:r>
+            <w:r>
+              <w:t>0</w:t>
+            </w:r>
+            <w:r>
+              <w:t>001</w:t>
             </w:r>
           </w:p>
         </w:tc>
@@ -3960,6 +3988,9 @@
           </w:tcPr>
           <w:p>
             <w:r>
+              <w:t>0</w:t>
+            </w:r>
+            <w:r>
               <w:t>0101</w:t>
             </w:r>
           </w:p>
@@ -4049,7 +4080,13 @@
           </w:tcPr>
           <w:p>
             <w:r>
-              <w:t>0110</w:t>
+              <w:t>0</w:t>
+            </w:r>
+            <w:r>
+              <w:t>0</w:t>
+            </w:r>
+            <w:r>
+              <w:t>110</w:t>
             </w:r>
           </w:p>
         </w:tc>
@@ -4138,7 +4175,13 @@
           </w:tcPr>
           <w:p>
             <w:r>
-              <w:t>0111</w:t>
+              <w:t>0</w:t>
+            </w:r>
+            <w:r>
+              <w:t>0</w:t>
+            </w:r>
+            <w:r>
+              <w:t>111</w:t>
             </w:r>
           </w:p>
         </w:tc>
@@ -4227,6 +4270,9 @@
           </w:tcPr>
           <w:p>
             <w:r>
+              <w:t>0</w:t>
+            </w:r>
+            <w:r>
               <w:t>1000</w:t>
             </w:r>
           </w:p>
@@ -4333,7 +4379,13 @@
           </w:tcPr>
           <w:p>
             <w:r>
-              <w:t>0000</w:t>
+              <w:t>0</w:t>
+            </w:r>
+            <w:r>
+              <w:t>0</w:t>
+            </w:r>
+            <w:r>
+              <w:t>000</w:t>
             </w:r>
           </w:p>
         </w:tc>
@@ -4422,6 +4474,9 @@
           </w:tcPr>
           <w:p>
             <w:r>
+              <w:t>0</w:t>
+            </w:r>
+            <w:r>
               <w:t>100</w:t>
             </w:r>
             <w:r>
@@ -4514,6 +4569,9 @@
           </w:tcPr>
           <w:p>
             <w:r>
+              <w:t>0</w:t>
+            </w:r>
+            <w:r>
               <w:t>10</w:t>
             </w:r>
             <w:r>
@@ -4606,6 +4664,9 @@
           </w:tcPr>
           <w:p>
             <w:r>
+              <w:t>0</w:t>
+            </w:r>
+            <w:r>
               <w:t>111</w:t>
             </w:r>
             <w:r>
@@ -4698,6 +4759,9 @@
           </w:tcPr>
           <w:p>
             <w:r>
+              <w:t>0</w:t>
+            </w:r>
+            <w:r>
               <w:t>1011</w:t>
             </w:r>
           </w:p>
@@ -4787,6 +4851,9 @@
           </w:tcPr>
           <w:p>
             <w:r>
+              <w:t>0</w:t>
+            </w:r>
+            <w:r>
               <w:t>1100</w:t>
             </w:r>
           </w:p>
@@ -4876,6 +4943,9 @@
           </w:tcPr>
           <w:p>
             <w:r>
+              <w:t>0</w:t>
+            </w:r>
+            <w:r>
               <w:t>1101</w:t>
             </w:r>
           </w:p>
@@ -4965,6 +5035,9 @@
           </w:tcPr>
           <w:p>
             <w:r>
+              <w:t>0</w:t>
+            </w:r>
+            <w:r>
               <w:t>1110</w:t>
             </w:r>
           </w:p>
@@ -5054,6 +5127,9 @@
           </w:tcPr>
           <w:p>
             <w:r>
+              <w:t>0</w:t>
+            </w:r>
+            <w:r>
               <w:t>0000</w:t>
             </w:r>
           </w:p>
@@ -5143,6 +5219,9 @@
           </w:tcPr>
           <w:p>
             <w:r>
+              <w:t>0</w:t>
+            </w:r>
+            <w:r>
               <w:t>0000</w:t>
             </w:r>
           </w:p>
@@ -5249,7 +5328,13 @@
           </w:tcPr>
           <w:p>
             <w:r>
-              <w:t>0001</w:t>
+              <w:t>0</w:t>
+            </w:r>
+            <w:r>
+              <w:t>000</w:t>
+            </w:r>
+            <w:r>
+              <w:t>0</w:t>
             </w:r>
           </w:p>
         </w:tc>
@@ -5338,6 +5423,9 @@
           </w:tcPr>
           <w:p>
             <w:r>
+              <w:t>0</w:t>
+            </w:r>
+            <w:r>
               <w:t>0001</w:t>
             </w:r>
           </w:p>
@@ -5427,6 +5515,9 @@
           </w:tcPr>
           <w:p>
             <w:r>
+              <w:t>0</w:t>
+            </w:r>
+            <w:r>
               <w:t>0001</w:t>
             </w:r>
           </w:p>
@@ -5437,7 +5528,7 @@
           </w:tcPr>
           <w:p>
             <w:r>
-              <w:t>0</w:t>
+              <w:t>1</w:t>
             </w:r>
           </w:p>
         </w:tc>
@@ -5504,8 +5595,8 @@
         <w:tblLook w:val="04A0" w:firstRow="1" w:lastRow="0" w:firstColumn="1" w:lastColumn="0" w:noHBand="0" w:noVBand="1"/>
       </w:tblPr>
       <w:tblGrid>
-        <w:gridCol w:w="1705"/>
-        <w:gridCol w:w="720"/>
+        <w:gridCol w:w="1682"/>
+        <w:gridCol w:w="774"/>
       </w:tblGrid>
       <w:tr>
         <w:tc>
@@ -5548,6 +5639,9 @@
             <w:r>
               <w:t>0000</w:t>
             </w:r>
+            <w:r>
+              <w:t>0</w:t>
+            </w:r>
           </w:p>
         </w:tc>
       </w:tr>
@@ -5568,7 +5662,13 @@
           </w:tcPr>
           <w:p>
             <w:r>
-              <w:t>0001</w:t>
+              <w:t>000</w:t>
+            </w:r>
+            <w:r>
+              <w:t>0</w:t>
+            </w:r>
+            <w:r>
+              <w:t>1</w:t>
             </w:r>
           </w:p>
         </w:tc>
@@ -5590,7 +5690,13 @@
           </w:tcPr>
           <w:p>
             <w:r>
-              <w:t>0010</w:t>
+              <w:t>00</w:t>
+            </w:r>
+            <w:r>
+              <w:t>0</w:t>
+            </w:r>
+            <w:r>
+              <w:t>10</w:t>
             </w:r>
           </w:p>
         </w:tc>
@@ -5612,7 +5718,13 @@
           </w:tcPr>
           <w:p>
             <w:r>
-              <w:t>0011</w:t>
+              <w:t>0</w:t>
+            </w:r>
+            <w:r>
+              <w:t>0</w:t>
+            </w:r>
+            <w:r>
+              <w:t>011</w:t>
             </w:r>
           </w:p>
         </w:tc>
@@ -5634,7 +5746,13 @@
           </w:tcPr>
           <w:p>
             <w:r>
-              <w:t>0100</w:t>
+              <w:t>0</w:t>
+            </w:r>
+            <w:r>
+              <w:t>0</w:t>
+            </w:r>
+            <w:r>
+              <w:t>100</w:t>
             </w:r>
           </w:p>
         </w:tc>
@@ -5656,7 +5774,13 @@
           </w:tcPr>
           <w:p>
             <w:r>
-              <w:t>0101</w:t>
+              <w:t>0</w:t>
+            </w:r>
+            <w:r>
+              <w:t>0</w:t>
+            </w:r>
+            <w:r>
+              <w:t>101</w:t>
             </w:r>
           </w:p>
         </w:tc>
@@ -5678,6 +5802,9 @@
           </w:tcPr>
           <w:p>
             <w:r>
+              <w:t>0</w:t>
+            </w:r>
+            <w:r>
               <w:t>0110</w:t>
             </w:r>
           </w:p>
@@ -5700,6 +5827,9 @@
           </w:tcPr>
           <w:p>
             <w:r>
+              <w:t>0</w:t>
+            </w:r>
+            <w:r>
               <w:t>0111</w:t>
             </w:r>
           </w:p>
@@ -5722,6 +5852,9 @@
           </w:tcPr>
           <w:p>
             <w:r>
+              <w:t>0</w:t>
+            </w:r>
+            <w:r>
               <w:t>1000</w:t>
             </w:r>
           </w:p>
@@ -5744,6 +5877,9 @@
           </w:tcPr>
           <w:p>
             <w:r>
+              <w:t>0</w:t>
+            </w:r>
+            <w:r>
               <w:t>1001</w:t>
             </w:r>
           </w:p>
@@ -5766,6 +5902,9 @@
           </w:tcPr>
           <w:p>
             <w:r>
+              <w:t>0</w:t>
+            </w:r>
+            <w:r>
               <w:t>10</w:t>
             </w:r>
             <w:r>
@@ -5791,6 +5930,9 @@
           </w:tcPr>
           <w:p>
             <w:r>
+              <w:t>0</w:t>
+            </w:r>
+            <w:r>
               <w:t>101</w:t>
             </w:r>
             <w:r>
@@ -5816,6 +5958,9 @@
           </w:tcPr>
           <w:p>
             <w:r>
+              <w:t>0</w:t>
+            </w:r>
+            <w:r>
               <w:t>1</w:t>
             </w:r>
             <w:r>
@@ -5841,6 +5986,9 @@
           </w:tcPr>
           <w:p>
             <w:r>
+              <w:t>0</w:t>
+            </w:r>
+            <w:r>
               <w:t>110</w:t>
             </w:r>
             <w:r>
@@ -5866,6 +6014,9 @@
           </w:tcPr>
           <w:p>
             <w:r>
+              <w:t>0</w:t>
+            </w:r>
+            <w:r>
               <w:t>11</w:t>
             </w:r>
             <w:r>
@@ -5891,10 +6042,35 @@
           </w:tcPr>
           <w:p>
             <w:r>
+              <w:t>0</w:t>
+            </w:r>
+            <w:r>
               <w:t>111</w:t>
             </w:r>
             <w:r>
               <w:t>1</w:t>
+            </w:r>
+          </w:p>
+        </w:tc>
+      </w:tr>
+      <w:tr>
+        <w:tc>
+          <w:tcPr>
+            <w:tcW w:w="1705" w:type="dxa"/>
+          </w:tcPr>
+          <w:p>
+            <w:r>
+              <w:t>Op2</w:t>
+            </w:r>
+          </w:p>
+        </w:tc>
+        <w:tc>
+          <w:tcPr>
+            <w:tcW w:w="720" w:type="dxa"/>
+          </w:tcPr>
+          <w:p>
+            <w:r>
+              <w:t>10000</w:t>
             </w:r>
           </w:p>
         </w:tc>
@@ -6382,53 +6558,25 @@
     <w:p>
       <w:r>
         <w:lastRenderedPageBreak/>
-        <w:t>NOP:</w:t>
+        <w:t>No operand</w:t>
       </w:r>
     </w:p>
     <w:p>
       <w:r>
-        <w:t xml:space="preserve">000 </w:t>
-      </w:r>
-      <w:r>
-        <w:t>01010</w:t>
-      </w:r>
-      <w:r>
-        <w:t xml:space="preserve"> 0000 0000</w:t>
+        <w:t xml:space="preserve">Opcode + </w:t>
+      </w:r>
+      <w:bookmarkStart w:id="0" w:name="_GoBack"/>
+      <w:bookmarkEnd w:id="0"/>
+      <w:r>
+        <w:t>1111</w:t>
+      </w:r>
+      <w:r>
+        <w:t>1111</w:t>
       </w:r>
     </w:p>
     <w:p>
       <w:r>
-        <w:t>000</w:t>
-      </w:r>
-      <w:r>
-        <w:t>0</w:t>
-      </w:r>
-      <w:r>
-        <w:t>0</w:t>
-      </w:r>
-      <w:r>
-        <w:t>0</w:t>
-      </w:r>
-      <w:r>
-        <w:t>0</w:t>
-      </w:r>
-      <w:r>
-        <w:t>0</w:t>
-      </w:r>
-      <w:r>
-        <w:t>0000</w:t>
-      </w:r>
-      <w:r>
-        <w:t>0000</w:t>
-      </w:r>
-    </w:p>
-    <w:p/>
-    <w:p>
-      <w:r>
-        <w:t>Load</w:t>
-      </w:r>
-      <w:r>
-        <w:t>:</w:t>
+        <w:t>Single operand</w:t>
       </w:r>
     </w:p>
     <w:tbl>
@@ -6441,7 +6589,6 @@
         <w:gridCol w:w="2337"/>
         <w:gridCol w:w="2337"/>
         <w:gridCol w:w="2338"/>
-        <w:gridCol w:w="2338"/>
       </w:tblGrid>
       <w:tr>
         <w:tc>
@@ -6450,13 +6597,59 @@
           </w:tcPr>
           <w:p>
             <w:r>
+              <w:t>Op code</w:t>
+            </w:r>
+          </w:p>
+        </w:tc>
+        <w:tc>
+          <w:tcPr>
+            <w:tcW w:w="2337" w:type="dxa"/>
+          </w:tcPr>
+          <w:p>
+            <w:r>
+              <w:t>R</w:t>
+            </w:r>
+          </w:p>
+        </w:tc>
+        <w:tc>
+          <w:tcPr>
+            <w:tcW w:w="2338" w:type="dxa"/>
+          </w:tcPr>
+          <w:p>
+            <w:r>
+              <w:t>1111</w:t>
+            </w:r>
+          </w:p>
+        </w:tc>
+      </w:tr>
+    </w:tbl>
+    <w:p/>
+    <w:tbl>
+      <w:tblPr>
+        <w:tblStyle w:val="TableGrid"/>
+        <w:tblW w:w="0" w:type="auto"/>
+        <w:tblLook w:val="04A0" w:firstRow="1" w:lastRow="0" w:firstColumn="1" w:lastColumn="0" w:noHBand="0" w:noVBand="1"/>
+      </w:tblPr>
+      <w:tblGrid>
+        <w:gridCol w:w="2425"/>
+        <w:gridCol w:w="2280"/>
+        <w:gridCol w:w="2322"/>
+        <w:gridCol w:w="2323"/>
+      </w:tblGrid>
+      <w:tr>
+        <w:tc>
+          <w:tcPr>
+            <w:tcW w:w="2425" w:type="dxa"/>
+          </w:tcPr>
+          <w:p>
+            <w:r>
               <w:t>LDD</w:t>
             </w:r>
           </w:p>
         </w:tc>
         <w:tc>
           <w:tcPr>
-            <w:tcW w:w="2337" w:type="dxa"/>
+            <w:tcW w:w="2280" w:type="dxa"/>
           </w:tcPr>
           <w:p>
             <w:r>
@@ -6466,7 +6659,7 @@
         </w:tc>
         <w:tc>
           <w:tcPr>
-            <w:tcW w:w="2338" w:type="dxa"/>
+            <w:tcW w:w="2322" w:type="dxa"/>
           </w:tcPr>
           <w:p>
             <w:r>
@@ -6476,11 +6669,317 @@
         </w:tc>
         <w:tc>
           <w:tcPr>
-            <w:tcW w:w="2338" w:type="dxa"/>
-          </w:tcPr>
-          <w:p>
-            <w:r>
-              <w:t>offset</w:t>
+            <w:tcW w:w="2323" w:type="dxa"/>
+          </w:tcPr>
+          <w:p>
+            <w:r>
+              <w:t>Offset</w:t>
+            </w:r>
+          </w:p>
+        </w:tc>
+      </w:tr>
+      <w:tr>
+        <w:tc>
+          <w:tcPr>
+            <w:tcW w:w="2425" w:type="dxa"/>
+          </w:tcPr>
+          <w:p>
+            <w:r>
+              <w:t>LDM</w:t>
+            </w:r>
+          </w:p>
+        </w:tc>
+        <w:tc>
+          <w:tcPr>
+            <w:tcW w:w="2280" w:type="dxa"/>
+          </w:tcPr>
+          <w:p>
+            <w:r>
+              <w:t>Rdst</w:t>
+            </w:r>
+          </w:p>
+        </w:tc>
+        <w:tc>
+          <w:tcPr>
+            <w:tcW w:w="2322" w:type="dxa"/>
+          </w:tcPr>
+          <w:p>
+            <w:r>
+              <w:t>Rsrc</w:t>
+            </w:r>
+          </w:p>
+        </w:tc>
+        <w:tc>
+          <w:tcPr>
+            <w:tcW w:w="2323" w:type="dxa"/>
+          </w:tcPr>
+          <w:p>
+            <w:r>
+              <w:t>IMM</w:t>
+            </w:r>
+          </w:p>
+        </w:tc>
+      </w:tr>
+      <w:tr>
+        <w:tc>
+          <w:tcPr>
+            <w:tcW w:w="2425" w:type="dxa"/>
+          </w:tcPr>
+          <w:p>
+            <w:r>
+              <w:t>STD</w:t>
+            </w:r>
+          </w:p>
+        </w:tc>
+        <w:tc>
+          <w:tcPr>
+            <w:tcW w:w="2280" w:type="dxa"/>
+          </w:tcPr>
+          <w:p>
+            <w:r>
+              <w:t>Rdst</w:t>
+            </w:r>
+          </w:p>
+        </w:tc>
+        <w:tc>
+          <w:tcPr>
+            <w:tcW w:w="2322" w:type="dxa"/>
+          </w:tcPr>
+          <w:p>
+            <w:r>
+              <w:t>Rsrc</w:t>
+            </w:r>
+          </w:p>
+        </w:tc>
+        <w:tc>
+          <w:tcPr>
+            <w:tcW w:w="2323" w:type="dxa"/>
+          </w:tcPr>
+          <w:p>
+            <w:r>
+              <w:t>IMM</w:t>
+            </w:r>
+          </w:p>
+        </w:tc>
+      </w:tr>
+      <w:tr>
+        <w:tc>
+          <w:tcPr>
+            <w:tcW w:w="2425" w:type="dxa"/>
+          </w:tcPr>
+          <w:p>
+            <w:r>
+              <w:t>MOV</w:t>
+            </w:r>
+          </w:p>
+        </w:tc>
+        <w:tc>
+          <w:tcPr>
+            <w:tcW w:w="2280" w:type="dxa"/>
+          </w:tcPr>
+          <w:p>
+            <w:r>
+              <w:t>Rdst</w:t>
+            </w:r>
+          </w:p>
+        </w:tc>
+        <w:tc>
+          <w:tcPr>
+            <w:tcW w:w="2322" w:type="dxa"/>
+          </w:tcPr>
+          <w:p>
+            <w:r>
+              <w:t>Rsrc</w:t>
+            </w:r>
+          </w:p>
+        </w:tc>
+        <w:tc>
+          <w:tcPr>
+            <w:tcW w:w="2323" w:type="dxa"/>
+          </w:tcPr>
+          <w:p>
+            <w:pPr>
+              <w:rPr>
+                <w:rtl/>
+                <w:lang w:bidi="ar-EG"/>
+              </w:rPr>
+            </w:pPr>
+            <w:r>
+              <w:rPr>
+                <w:lang w:bidi="ar-EG"/>
+              </w:rPr>
+              <w:t>-</w:t>
+            </w:r>
+          </w:p>
+        </w:tc>
+      </w:tr>
+      <w:tr>
+        <w:tc>
+          <w:tcPr>
+            <w:tcW w:w="2425" w:type="dxa"/>
+          </w:tcPr>
+          <w:p>
+            <w:r>
+              <w:t>ADD</w:t>
+            </w:r>
+            <w:r>
+              <w:t>/SUB/OR/AND</w:t>
+            </w:r>
+          </w:p>
+        </w:tc>
+        <w:tc>
+          <w:tcPr>
+            <w:tcW w:w="2280" w:type="dxa"/>
+          </w:tcPr>
+          <w:p>
+            <w:r>
+              <w:t>Rdst</w:t>
+            </w:r>
+          </w:p>
+        </w:tc>
+        <w:tc>
+          <w:tcPr>
+            <w:tcW w:w="2322" w:type="dxa"/>
+          </w:tcPr>
+          <w:p>
+            <w:r>
+              <w:t>Rsrc</w:t>
+            </w:r>
+          </w:p>
+        </w:tc>
+        <w:tc>
+          <w:tcPr>
+            <w:tcW w:w="2323" w:type="dxa"/>
+          </w:tcPr>
+          <w:p>
+            <w:pPr>
+              <w:rPr>
+                <w:rFonts w:hint="cs"/>
+                <w:rtl/>
+                <w:lang w:bidi="ar-EG"/>
+              </w:rPr>
+            </w:pPr>
+            <w:r>
+              <w:rPr>
+                <w:lang w:bidi="ar-EG"/>
+              </w:rPr>
+              <w:t>-</w:t>
+            </w:r>
+          </w:p>
+        </w:tc>
+      </w:tr>
+      <w:tr>
+        <w:tc>
+          <w:tcPr>
+            <w:tcW w:w="2425" w:type="dxa"/>
+          </w:tcPr>
+          <w:p>
+            <w:r>
+              <w:t>IADD</w:t>
+            </w:r>
+            <w:r>
+              <w:t>/SHL/SHR</w:t>
+            </w:r>
+          </w:p>
+        </w:tc>
+        <w:tc>
+          <w:tcPr>
+            <w:tcW w:w="2280" w:type="dxa"/>
+          </w:tcPr>
+          <w:p>
+            <w:r>
+              <w:t>Rdst</w:t>
+            </w:r>
+          </w:p>
+        </w:tc>
+        <w:tc>
+          <w:tcPr>
+            <w:tcW w:w="2322" w:type="dxa"/>
+          </w:tcPr>
+          <w:p>
+            <w:r>
+              <w:rPr>
+                <w:color w:val="FF0000"/>
+              </w:rPr>
+              <w:t>Rdst</w:t>
+            </w:r>
+          </w:p>
+        </w:tc>
+        <w:tc>
+          <w:tcPr>
+            <w:tcW w:w="2323" w:type="dxa"/>
+          </w:tcPr>
+          <w:p>
+            <w:pPr>
+              <w:rPr>
+                <w:rFonts w:hint="cs"/>
+                <w:rtl/>
+                <w:lang w:bidi="ar-EG"/>
+              </w:rPr>
+            </w:pPr>
+            <w:r>
+              <w:rPr>
+                <w:lang w:bidi="ar-EG"/>
+              </w:rPr>
+              <w:t>IMM</w:t>
+            </w:r>
+          </w:p>
+        </w:tc>
+      </w:tr>
+      <w:tr>
+        <w:tc>
+          <w:tcPr>
+            <w:tcW w:w="2425" w:type="dxa"/>
+          </w:tcPr>
+          <w:p>
+            <w:r>
+              <w:t>RLC/RRC</w:t>
+            </w:r>
+          </w:p>
+        </w:tc>
+        <w:tc>
+          <w:tcPr>
+            <w:tcW w:w="2280" w:type="dxa"/>
+          </w:tcPr>
+          <w:p>
+            <w:r>
+              <w:t>Rdst</w:t>
+            </w:r>
+          </w:p>
+        </w:tc>
+        <w:tc>
+          <w:tcPr>
+            <w:tcW w:w="2322" w:type="dxa"/>
+          </w:tcPr>
+          <w:p>
+            <w:pPr>
+              <w:rPr>
+                <w:color w:val="FF0000"/>
+              </w:rPr>
+            </w:pPr>
+            <w:r>
+              <w:rPr>
+                <w:color w:val="FF0000"/>
+              </w:rPr>
+              <w:t>Rdst</w:t>
+            </w:r>
+          </w:p>
+        </w:tc>
+        <w:tc>
+          <w:tcPr>
+            <w:tcW w:w="2323" w:type="dxa"/>
+          </w:tcPr>
+          <w:p>
+            <w:pPr>
+              <w:rPr>
+                <w:lang w:bidi="ar-EG"/>
+              </w:rPr>
+            </w:pPr>
+            <w:r>
+              <w:rPr>
+                <w:lang w:bidi="ar-EG"/>
+              </w:rPr>
+              <w:t>-</w:t>
             </w:r>
           </w:p>
         </w:tc>
@@ -7299,7 +7798,7 @@
   <w:style w:type="paragraph" w:default="1" w:styleId="Normal">
     <w:name w:val="Normal"/>
     <w:qFormat/>
-    <w:rsid w:val="00FE3ADD"/>
+    <w:rsid w:val="006C4C68"/>
   </w:style>
   <w:style w:type="paragraph" w:styleId="Heading1">
     <w:name w:val="heading 1"/>

</xml_diff>

<commit_message>
Add: push, pop and their tests
</commit_message>
<xml_diff>
--- a/docs/ProcessorDesign.docx
+++ b/docs/ProcessorDesign.docx
@@ -1,6 +1,6 @@
 
 <file path=word/document.xml><?xml version="1.0" encoding="utf-8"?>
-<w:document xmlns:wpc="http://schemas.microsoft.com/office/word/2010/wordprocessingCanvas" xmlns:mc="http://schemas.openxmlformats.org/markup-compatibility/2006" xmlns:o="urn:schemas-microsoft-com:office:office" xmlns:r="http://schemas.openxmlformats.org/officeDocument/2006/relationships" xmlns:m="http://schemas.openxmlformats.org/officeDocument/2006/math" xmlns:v="urn:schemas-microsoft-com:vml" xmlns:wp14="http://schemas.microsoft.com/office/word/2010/wordprocessingDrawing" xmlns:wp="http://schemas.openxmlformats.org/drawingml/2006/wordprocessingDrawing" xmlns:w10="urn:schemas-microsoft-com:office:word" xmlns:w="http://schemas.openxmlformats.org/wordprocessingml/2006/main" xmlns:w14="http://schemas.microsoft.com/office/word/2010/wordml" xmlns:w15="http://schemas.microsoft.com/office/word/2012/wordml" xmlns:wpg="http://schemas.microsoft.com/office/word/2010/wordprocessingGroup" xmlns:wpi="http://schemas.microsoft.com/office/word/2010/wordprocessingInk" xmlns:wne="http://schemas.microsoft.com/office/word/2006/wordml" xmlns:wps="http://schemas.microsoft.com/office/word/2010/wordprocessingShape" mc:Ignorable="w14 w15 wp14">
+<w:document xmlns:wpc="http://schemas.microsoft.com/office/word/2010/wordprocessingCanvas" xmlns:cx="http://schemas.microsoft.com/office/drawing/2014/chartex" xmlns:cx1="http://schemas.microsoft.com/office/drawing/2015/9/8/chartex" xmlns:cx2="http://schemas.microsoft.com/office/drawing/2015/10/21/chartex" xmlns:cx3="http://schemas.microsoft.com/office/drawing/2016/5/9/chartex" xmlns:cx4="http://schemas.microsoft.com/office/drawing/2016/5/10/chartex" xmlns:cx5="http://schemas.microsoft.com/office/drawing/2016/5/11/chartex" xmlns:cx6="http://schemas.microsoft.com/office/drawing/2016/5/12/chartex" xmlns:cx7="http://schemas.microsoft.com/office/drawing/2016/5/13/chartex" xmlns:cx8="http://schemas.microsoft.com/office/drawing/2016/5/14/chartex" xmlns:mc="http://schemas.openxmlformats.org/markup-compatibility/2006" xmlns:aink="http://schemas.microsoft.com/office/drawing/2016/ink" xmlns:am3d="http://schemas.microsoft.com/office/drawing/2017/model3d" xmlns:o="urn:schemas-microsoft-com:office:office" xmlns:r="http://schemas.openxmlformats.org/officeDocument/2006/relationships" xmlns:m="http://schemas.openxmlformats.org/officeDocument/2006/math" xmlns:v="urn:schemas-microsoft-com:vml" xmlns:wp14="http://schemas.microsoft.com/office/word/2010/wordprocessingDrawing" xmlns:wp="http://schemas.openxmlformats.org/drawingml/2006/wordprocessingDrawing" xmlns:w10="urn:schemas-microsoft-com:office:word" xmlns:w="http://schemas.openxmlformats.org/wordprocessingml/2006/main" xmlns:w14="http://schemas.microsoft.com/office/word/2010/wordml" xmlns:w15="http://schemas.microsoft.com/office/word/2012/wordml" xmlns:w16cex="http://schemas.microsoft.com/office/word/2018/wordml/cex" xmlns:w16cid="http://schemas.microsoft.com/office/word/2016/wordml/cid" xmlns:w16="http://schemas.microsoft.com/office/word/2018/wordml" xmlns:w16se="http://schemas.microsoft.com/office/word/2015/wordml/symex" xmlns:wpg="http://schemas.microsoft.com/office/word/2010/wordprocessingGroup" xmlns:wpi="http://schemas.microsoft.com/office/word/2010/wordprocessingInk" xmlns:wne="http://schemas.microsoft.com/office/word/2006/wordml" xmlns:wps="http://schemas.microsoft.com/office/word/2010/wordprocessingShape" mc:Ignorable="w14 w15 w16se w16cid w16 w16cex wp14">
   <w:body>
     <w:p>
       <w:pPr>
@@ -3250,6 +3250,172 @@
           </w:p>
         </w:tc>
       </w:tr>
+      <w:tr>
+        <w:tc>
+          <w:tcPr>
+            <w:tcW w:w="895" w:type="dxa"/>
+          </w:tcPr>
+          <w:p>
+            <w:r>
+              <w:t>PUSH</w:t>
+            </w:r>
+          </w:p>
+        </w:tc>
+        <w:tc>
+          <w:tcPr>
+            <w:tcW w:w="270" w:type="dxa"/>
+            <w:shd w:val="clear" w:color="auto" w:fill="ED7D31" w:themeFill="accent2"/>
+          </w:tcPr>
+          <w:p/>
+        </w:tc>
+        <w:tc>
+          <w:tcPr>
+            <w:tcW w:w="270" w:type="dxa"/>
+            <w:shd w:val="clear" w:color="auto" w:fill="ED7D31" w:themeFill="accent2"/>
+          </w:tcPr>
+          <w:p/>
+        </w:tc>
+        <w:tc>
+          <w:tcPr>
+            <w:tcW w:w="270" w:type="dxa"/>
+            <w:shd w:val="clear" w:color="auto" w:fill="ED7D31" w:themeFill="accent2"/>
+          </w:tcPr>
+          <w:p/>
+        </w:tc>
+        <w:tc>
+          <w:tcPr>
+            <w:tcW w:w="328" w:type="dxa"/>
+          </w:tcPr>
+          <w:p>
+            <w:r>
+              <w:t>1</w:t>
+            </w:r>
+          </w:p>
+        </w:tc>
+        <w:tc>
+          <w:tcPr>
+            <w:tcW w:w="328" w:type="dxa"/>
+          </w:tcPr>
+          <w:p>
+            <w:r>
+              <w:t>1</w:t>
+            </w:r>
+          </w:p>
+        </w:tc>
+        <w:tc>
+          <w:tcPr>
+            <w:tcW w:w="328" w:type="dxa"/>
+          </w:tcPr>
+          <w:p>
+            <w:r>
+              <w:t>0</w:t>
+            </w:r>
+          </w:p>
+        </w:tc>
+        <w:tc>
+          <w:tcPr>
+            <w:tcW w:w="328" w:type="dxa"/>
+          </w:tcPr>
+          <w:p>
+            <w:r>
+              <w:t>1</w:t>
+            </w:r>
+          </w:p>
+        </w:tc>
+        <w:tc>
+          <w:tcPr>
+            <w:tcW w:w="328" w:type="dxa"/>
+          </w:tcPr>
+          <w:p>
+            <w:r>
+              <w:t>1</w:t>
+            </w:r>
+          </w:p>
+        </w:tc>
+      </w:tr>
+      <w:tr>
+        <w:tc>
+          <w:tcPr>
+            <w:tcW w:w="895" w:type="dxa"/>
+          </w:tcPr>
+          <w:p>
+            <w:r>
+              <w:t>POP</w:t>
+            </w:r>
+          </w:p>
+        </w:tc>
+        <w:tc>
+          <w:tcPr>
+            <w:tcW w:w="270" w:type="dxa"/>
+            <w:shd w:val="clear" w:color="auto" w:fill="ED7D31" w:themeFill="accent2"/>
+          </w:tcPr>
+          <w:p/>
+        </w:tc>
+        <w:tc>
+          <w:tcPr>
+            <w:tcW w:w="270" w:type="dxa"/>
+            <w:shd w:val="clear" w:color="auto" w:fill="ED7D31" w:themeFill="accent2"/>
+          </w:tcPr>
+          <w:p/>
+        </w:tc>
+        <w:tc>
+          <w:tcPr>
+            <w:tcW w:w="270" w:type="dxa"/>
+            <w:shd w:val="clear" w:color="auto" w:fill="ED7D31" w:themeFill="accent2"/>
+          </w:tcPr>
+          <w:p/>
+        </w:tc>
+        <w:tc>
+          <w:tcPr>
+            <w:tcW w:w="328" w:type="dxa"/>
+          </w:tcPr>
+          <w:p>
+            <w:r>
+              <w:t>1</w:t>
+            </w:r>
+          </w:p>
+        </w:tc>
+        <w:tc>
+          <w:tcPr>
+            <w:tcW w:w="328" w:type="dxa"/>
+          </w:tcPr>
+          <w:p>
+            <w:r>
+              <w:t>1</w:t>
+            </w:r>
+          </w:p>
+        </w:tc>
+        <w:tc>
+          <w:tcPr>
+            <w:tcW w:w="328" w:type="dxa"/>
+          </w:tcPr>
+          <w:p>
+            <w:r>
+              <w:t>1</w:t>
+            </w:r>
+          </w:p>
+        </w:tc>
+        <w:tc>
+          <w:tcPr>
+            <w:tcW w:w="328" w:type="dxa"/>
+          </w:tcPr>
+          <w:p>
+            <w:r>
+              <w:t>0</w:t>
+            </w:r>
+          </w:p>
+        </w:tc>
+        <w:tc>
+          <w:tcPr>
+            <w:tcW w:w="328" w:type="dxa"/>
+          </w:tcPr>
+          <w:p>
+            <w:r>
+              <w:t>0</w:t>
+            </w:r>
+          </w:p>
+        </w:tc>
+      </w:tr>
     </w:tbl>
     <w:p>
       <w:pPr>
@@ -5566,6 +5732,184 @@
           </w:p>
         </w:tc>
       </w:tr>
+      <w:tr>
+        <w:tc>
+          <w:tcPr>
+            <w:tcW w:w="884" w:type="dxa"/>
+            <w:gridSpan w:val="2"/>
+          </w:tcPr>
+          <w:p>
+            <w:r>
+              <w:t>PUSH</w:t>
+            </w:r>
+          </w:p>
+        </w:tc>
+        <w:tc>
+          <w:tcPr>
+            <w:tcW w:w="1565" w:type="dxa"/>
+            <w:shd w:val="clear" w:color="auto" w:fill="auto"/>
+          </w:tcPr>
+          <w:p>
+            <w:r>
+              <w:t>1</w:t>
+            </w:r>
+          </w:p>
+        </w:tc>
+        <w:tc>
+          <w:tcPr>
+            <w:tcW w:w="1491" w:type="dxa"/>
+            <w:shd w:val="clear" w:color="auto" w:fill="auto"/>
+          </w:tcPr>
+          <w:p>
+            <w:r>
+              <w:t>0</w:t>
+            </w:r>
+          </w:p>
+        </w:tc>
+        <w:tc>
+          <w:tcPr>
+            <w:tcW w:w="982" w:type="dxa"/>
+            <w:shd w:val="clear" w:color="auto" w:fill="auto"/>
+          </w:tcPr>
+          <w:p>
+            <w:r>
+              <w:t>00000</w:t>
+            </w:r>
+          </w:p>
+        </w:tc>
+        <w:tc>
+          <w:tcPr>
+            <w:tcW w:w="654" w:type="dxa"/>
+          </w:tcPr>
+          <w:p>
+            <w:r>
+              <w:t>0</w:t>
+            </w:r>
+          </w:p>
+        </w:tc>
+        <w:tc>
+          <w:tcPr>
+            <w:tcW w:w="621" w:type="dxa"/>
+            <w:shd w:val="clear" w:color="auto" w:fill="auto"/>
+          </w:tcPr>
+          <w:p>
+            <w:r>
+              <w:t>0</w:t>
+            </w:r>
+          </w:p>
+        </w:tc>
+        <w:tc>
+          <w:tcPr>
+            <w:tcW w:w="967" w:type="dxa"/>
+            <w:shd w:val="clear" w:color="auto" w:fill="auto"/>
+          </w:tcPr>
+          <w:p>
+            <w:r>
+              <w:t>0</w:t>
+            </w:r>
+          </w:p>
+        </w:tc>
+        <w:tc>
+          <w:tcPr>
+            <w:tcW w:w="1055" w:type="dxa"/>
+            <w:shd w:val="clear" w:color="auto" w:fill="auto"/>
+          </w:tcPr>
+          <w:p>
+            <w:r>
+              <w:t>0</w:t>
+            </w:r>
+          </w:p>
+        </w:tc>
+      </w:tr>
+      <w:tr>
+        <w:tc>
+          <w:tcPr>
+            <w:tcW w:w="884" w:type="dxa"/>
+            <w:gridSpan w:val="2"/>
+          </w:tcPr>
+          <w:p>
+            <w:r>
+              <w:t>POP</w:t>
+            </w:r>
+          </w:p>
+        </w:tc>
+        <w:tc>
+          <w:tcPr>
+            <w:tcW w:w="1565" w:type="dxa"/>
+            <w:shd w:val="clear" w:color="auto" w:fill="auto"/>
+          </w:tcPr>
+          <w:p>
+            <w:r>
+              <w:t>0</w:t>
+            </w:r>
+          </w:p>
+        </w:tc>
+        <w:tc>
+          <w:tcPr>
+            <w:tcW w:w="1491" w:type="dxa"/>
+            <w:shd w:val="clear" w:color="auto" w:fill="auto"/>
+          </w:tcPr>
+          <w:p>
+            <w:r>
+              <w:t>1</w:t>
+            </w:r>
+          </w:p>
+        </w:tc>
+        <w:tc>
+          <w:tcPr>
+            <w:tcW w:w="982" w:type="dxa"/>
+            <w:shd w:val="clear" w:color="auto" w:fill="auto"/>
+          </w:tcPr>
+          <w:p>
+            <w:r>
+              <w:t>00000</w:t>
+            </w:r>
+          </w:p>
+        </w:tc>
+        <w:tc>
+          <w:tcPr>
+            <w:tcW w:w="654" w:type="dxa"/>
+          </w:tcPr>
+          <w:p>
+            <w:r>
+              <w:t>0</w:t>
+            </w:r>
+          </w:p>
+        </w:tc>
+        <w:tc>
+          <w:tcPr>
+            <w:tcW w:w="621" w:type="dxa"/>
+            <w:shd w:val="clear" w:color="auto" w:fill="auto"/>
+          </w:tcPr>
+          <w:p>
+            <w:r>
+              <w:t>0</w:t>
+            </w:r>
+          </w:p>
+        </w:tc>
+        <w:tc>
+          <w:tcPr>
+            <w:tcW w:w="967" w:type="dxa"/>
+            <w:shd w:val="clear" w:color="auto" w:fill="auto"/>
+          </w:tcPr>
+          <w:p>
+            <w:r>
+              <w:t>1</w:t>
+            </w:r>
+          </w:p>
+        </w:tc>
+        <w:tc>
+          <w:tcPr>
+            <w:tcW w:w="1055" w:type="dxa"/>
+            <w:shd w:val="clear" w:color="auto" w:fill="auto"/>
+          </w:tcPr>
+          <w:p>
+            <w:r>
+              <w:t>1</w:t>
+            </w:r>
+          </w:p>
+        </w:tc>
+      </w:tr>
     </w:tbl>
     <w:p/>
     <w:p/>
@@ -6565,13 +6909,8 @@
       <w:r>
         <w:t xml:space="preserve">Opcode + </w:t>
       </w:r>
-      <w:bookmarkStart w:id="0" w:name="_GoBack"/>
-      <w:bookmarkEnd w:id="0"/>
-      <w:r>
-        <w:t>1111</w:t>
-      </w:r>
-      <w:r>
-        <w:t>1111</w:t>
+      <w:r>
+        <w:t>11111111</w:t>
       </w:r>
     </w:p>
     <w:p>
@@ -6854,7 +7193,6 @@
           <w:p>
             <w:pPr>
               <w:rPr>
-                <w:rFonts w:hint="cs"/>
                 <w:rtl/>
                 <w:lang w:bidi="ar-EG"/>
               </w:rPr>
@@ -6912,7 +7250,6 @@
           <w:p>
             <w:pPr>
               <w:rPr>
-                <w:rFonts w:hint="cs"/>
                 <w:rtl/>
                 <w:lang w:bidi="ar-EG"/>
               </w:rPr>
@@ -7003,7 +7340,7 @@
 </file>
 
 <file path=word/endnotes.xml><?xml version="1.0" encoding="utf-8"?>
-<w:endnotes xmlns:wpc="http://schemas.microsoft.com/office/word/2010/wordprocessingCanvas" xmlns:mc="http://schemas.openxmlformats.org/markup-compatibility/2006" xmlns:o="urn:schemas-microsoft-com:office:office" xmlns:r="http://schemas.openxmlformats.org/officeDocument/2006/relationships" xmlns:m="http://schemas.openxmlformats.org/officeDocument/2006/math" xmlns:v="urn:schemas-microsoft-com:vml" xmlns:wp14="http://schemas.microsoft.com/office/word/2010/wordprocessingDrawing" xmlns:wp="http://schemas.openxmlformats.org/drawingml/2006/wordprocessingDrawing" xmlns:w10="urn:schemas-microsoft-com:office:word" xmlns:w="http://schemas.openxmlformats.org/wordprocessingml/2006/main" xmlns:w14="http://schemas.microsoft.com/office/word/2010/wordml" xmlns:w15="http://schemas.microsoft.com/office/word/2012/wordml" xmlns:wpg="http://schemas.microsoft.com/office/word/2010/wordprocessingGroup" xmlns:wpi="http://schemas.microsoft.com/office/word/2010/wordprocessingInk" xmlns:wne="http://schemas.microsoft.com/office/word/2006/wordml" xmlns:wps="http://schemas.microsoft.com/office/word/2010/wordprocessingShape" mc:Ignorable="w14 w15 wp14">
+<w:endnotes xmlns:wpc="http://schemas.microsoft.com/office/word/2010/wordprocessingCanvas" xmlns:cx="http://schemas.microsoft.com/office/drawing/2014/chartex" xmlns:cx1="http://schemas.microsoft.com/office/drawing/2015/9/8/chartex" xmlns:cx2="http://schemas.microsoft.com/office/drawing/2015/10/21/chartex" xmlns:cx3="http://schemas.microsoft.com/office/drawing/2016/5/9/chartex" xmlns:cx4="http://schemas.microsoft.com/office/drawing/2016/5/10/chartex" xmlns:cx5="http://schemas.microsoft.com/office/drawing/2016/5/11/chartex" xmlns:cx6="http://schemas.microsoft.com/office/drawing/2016/5/12/chartex" xmlns:cx7="http://schemas.microsoft.com/office/drawing/2016/5/13/chartex" xmlns:cx8="http://schemas.microsoft.com/office/drawing/2016/5/14/chartex" xmlns:mc="http://schemas.openxmlformats.org/markup-compatibility/2006" xmlns:aink="http://schemas.microsoft.com/office/drawing/2016/ink" xmlns:am3d="http://schemas.microsoft.com/office/drawing/2017/model3d" xmlns:o="urn:schemas-microsoft-com:office:office" xmlns:r="http://schemas.openxmlformats.org/officeDocument/2006/relationships" xmlns:m="http://schemas.openxmlformats.org/officeDocument/2006/math" xmlns:v="urn:schemas-microsoft-com:vml" xmlns:wp14="http://schemas.microsoft.com/office/word/2010/wordprocessingDrawing" xmlns:wp="http://schemas.openxmlformats.org/drawingml/2006/wordprocessingDrawing" xmlns:w10="urn:schemas-microsoft-com:office:word" xmlns:w="http://schemas.openxmlformats.org/wordprocessingml/2006/main" xmlns:w14="http://schemas.microsoft.com/office/word/2010/wordml" xmlns:w15="http://schemas.microsoft.com/office/word/2012/wordml" xmlns:w16cex="http://schemas.microsoft.com/office/word/2018/wordml/cex" xmlns:w16cid="http://schemas.microsoft.com/office/word/2016/wordml/cid" xmlns:w16="http://schemas.microsoft.com/office/word/2018/wordml" xmlns:w16se="http://schemas.microsoft.com/office/word/2015/wordml/symex" xmlns:wpg="http://schemas.microsoft.com/office/word/2010/wordprocessingGroup" xmlns:wpi="http://schemas.microsoft.com/office/word/2010/wordprocessingInk" xmlns:wne="http://schemas.microsoft.com/office/word/2006/wordml" xmlns:wps="http://schemas.microsoft.com/office/word/2010/wordprocessingShape" mc:Ignorable="w14 w15 w16se w16cid w16 w16cex wp14">
   <w:endnote w:type="separator" w:id="-1">
     <w:p>
       <w:pPr>
@@ -7028,7 +7365,7 @@
 </file>
 
 <file path=word/footnotes.xml><?xml version="1.0" encoding="utf-8"?>
-<w:footnotes xmlns:wpc="http://schemas.microsoft.com/office/word/2010/wordprocessingCanvas" xmlns:mc="http://schemas.openxmlformats.org/markup-compatibility/2006" xmlns:o="urn:schemas-microsoft-com:office:office" xmlns:r="http://schemas.openxmlformats.org/officeDocument/2006/relationships" xmlns:m="http://schemas.openxmlformats.org/officeDocument/2006/math" xmlns:v="urn:schemas-microsoft-com:vml" xmlns:wp14="http://schemas.microsoft.com/office/word/2010/wordprocessingDrawing" xmlns:wp="http://schemas.openxmlformats.org/drawingml/2006/wordprocessingDrawing" xmlns:w10="urn:schemas-microsoft-com:office:word" xmlns:w="http://schemas.openxmlformats.org/wordprocessingml/2006/main" xmlns:w14="http://schemas.microsoft.com/office/word/2010/wordml" xmlns:w15="http://schemas.microsoft.com/office/word/2012/wordml" xmlns:wpg="http://schemas.microsoft.com/office/word/2010/wordprocessingGroup" xmlns:wpi="http://schemas.microsoft.com/office/word/2010/wordprocessingInk" xmlns:wne="http://schemas.microsoft.com/office/word/2006/wordml" xmlns:wps="http://schemas.microsoft.com/office/word/2010/wordprocessingShape" mc:Ignorable="w14 w15 wp14">
+<w:footnotes xmlns:wpc="http://schemas.microsoft.com/office/word/2010/wordprocessingCanvas" xmlns:cx="http://schemas.microsoft.com/office/drawing/2014/chartex" xmlns:cx1="http://schemas.microsoft.com/office/drawing/2015/9/8/chartex" xmlns:cx2="http://schemas.microsoft.com/office/drawing/2015/10/21/chartex" xmlns:cx3="http://schemas.microsoft.com/office/drawing/2016/5/9/chartex" xmlns:cx4="http://schemas.microsoft.com/office/drawing/2016/5/10/chartex" xmlns:cx5="http://schemas.microsoft.com/office/drawing/2016/5/11/chartex" xmlns:cx6="http://schemas.microsoft.com/office/drawing/2016/5/12/chartex" xmlns:cx7="http://schemas.microsoft.com/office/drawing/2016/5/13/chartex" xmlns:cx8="http://schemas.microsoft.com/office/drawing/2016/5/14/chartex" xmlns:mc="http://schemas.openxmlformats.org/markup-compatibility/2006" xmlns:aink="http://schemas.microsoft.com/office/drawing/2016/ink" xmlns:am3d="http://schemas.microsoft.com/office/drawing/2017/model3d" xmlns:o="urn:schemas-microsoft-com:office:office" xmlns:r="http://schemas.openxmlformats.org/officeDocument/2006/relationships" xmlns:m="http://schemas.openxmlformats.org/officeDocument/2006/math" xmlns:v="urn:schemas-microsoft-com:vml" xmlns:wp14="http://schemas.microsoft.com/office/word/2010/wordprocessingDrawing" xmlns:wp="http://schemas.openxmlformats.org/drawingml/2006/wordprocessingDrawing" xmlns:w10="urn:schemas-microsoft-com:office:word" xmlns:w="http://schemas.openxmlformats.org/wordprocessingml/2006/main" xmlns:w14="http://schemas.microsoft.com/office/word/2010/wordml" xmlns:w15="http://schemas.microsoft.com/office/word/2012/wordml" xmlns:w16cex="http://schemas.microsoft.com/office/word/2018/wordml/cex" xmlns:w16cid="http://schemas.microsoft.com/office/word/2016/wordml/cid" xmlns:w16="http://schemas.microsoft.com/office/word/2018/wordml" xmlns:w16se="http://schemas.microsoft.com/office/word/2015/wordml/symex" xmlns:wpg="http://schemas.microsoft.com/office/word/2010/wordprocessingGroup" xmlns:wpi="http://schemas.microsoft.com/office/word/2010/wordprocessingInk" xmlns:wne="http://schemas.microsoft.com/office/word/2006/wordml" xmlns:wps="http://schemas.microsoft.com/office/word/2010/wordprocessingShape" mc:Ignorable="w14 w15 w16se w16cid w16 w16cex wp14">
   <w:footnote w:type="separator" w:id="-1">
     <w:p>
       <w:pPr>
@@ -7053,8 +7390,8 @@
 </file>
 
 <file path=word/numbering.xml><?xml version="1.0" encoding="utf-8"?>
-<w:numbering xmlns:wpc="http://schemas.microsoft.com/office/word/2010/wordprocessingCanvas" xmlns:mc="http://schemas.openxmlformats.org/markup-compatibility/2006" xmlns:o="urn:schemas-microsoft-com:office:office" xmlns:r="http://schemas.openxmlformats.org/officeDocument/2006/relationships" xmlns:m="http://schemas.openxmlformats.org/officeDocument/2006/math" xmlns:v="urn:schemas-microsoft-com:vml" xmlns:wp14="http://schemas.microsoft.com/office/word/2010/wordprocessingDrawing" xmlns:wp="http://schemas.openxmlformats.org/drawingml/2006/wordprocessingDrawing" xmlns:w10="urn:schemas-microsoft-com:office:word" xmlns:w="http://schemas.openxmlformats.org/wordprocessingml/2006/main" xmlns:w14="http://schemas.microsoft.com/office/word/2010/wordml" xmlns:w15="http://schemas.microsoft.com/office/word/2012/wordml" xmlns:wpg="http://schemas.microsoft.com/office/word/2010/wordprocessingGroup" xmlns:wpi="http://schemas.microsoft.com/office/word/2010/wordprocessingInk" xmlns:wne="http://schemas.microsoft.com/office/word/2006/wordml" xmlns:wps="http://schemas.microsoft.com/office/word/2010/wordprocessingShape" mc:Ignorable="w14 w15 wp14">
-  <w:abstractNum w:abstractNumId="0">
+<w:numbering xmlns:wpc="http://schemas.microsoft.com/office/word/2010/wordprocessingCanvas" xmlns:cx="http://schemas.microsoft.com/office/drawing/2014/chartex" xmlns:cx1="http://schemas.microsoft.com/office/drawing/2015/9/8/chartex" xmlns:cx2="http://schemas.microsoft.com/office/drawing/2015/10/21/chartex" xmlns:cx3="http://schemas.microsoft.com/office/drawing/2016/5/9/chartex" xmlns:cx4="http://schemas.microsoft.com/office/drawing/2016/5/10/chartex" xmlns:cx5="http://schemas.microsoft.com/office/drawing/2016/5/11/chartex" xmlns:cx6="http://schemas.microsoft.com/office/drawing/2016/5/12/chartex" xmlns:cx7="http://schemas.microsoft.com/office/drawing/2016/5/13/chartex" xmlns:cx8="http://schemas.microsoft.com/office/drawing/2016/5/14/chartex" xmlns:mc="http://schemas.openxmlformats.org/markup-compatibility/2006" xmlns:aink="http://schemas.microsoft.com/office/drawing/2016/ink" xmlns:am3d="http://schemas.microsoft.com/office/drawing/2017/model3d" xmlns:o="urn:schemas-microsoft-com:office:office" xmlns:r="http://schemas.openxmlformats.org/officeDocument/2006/relationships" xmlns:m="http://schemas.openxmlformats.org/officeDocument/2006/math" xmlns:v="urn:schemas-microsoft-com:vml" xmlns:wp14="http://schemas.microsoft.com/office/word/2010/wordprocessingDrawing" xmlns:wp="http://schemas.openxmlformats.org/drawingml/2006/wordprocessingDrawing" xmlns:w10="urn:schemas-microsoft-com:office:word" xmlns:w="http://schemas.openxmlformats.org/wordprocessingml/2006/main" xmlns:w14="http://schemas.microsoft.com/office/word/2010/wordml" xmlns:w15="http://schemas.microsoft.com/office/word/2012/wordml" xmlns:w16cex="http://schemas.microsoft.com/office/word/2018/wordml/cex" xmlns:w16cid="http://schemas.microsoft.com/office/word/2016/wordml/cid" xmlns:w16="http://schemas.microsoft.com/office/word/2018/wordml" xmlns:w16se="http://schemas.microsoft.com/office/word/2015/wordml/symex" xmlns:wpg="http://schemas.microsoft.com/office/word/2010/wordprocessingGroup" xmlns:wpi="http://schemas.microsoft.com/office/word/2010/wordprocessingInk" xmlns:wne="http://schemas.microsoft.com/office/word/2006/wordml" xmlns:wps="http://schemas.microsoft.com/office/word/2010/wordprocessingShape" mc:Ignorable="w14 w15 w16se w16cid w16 w16cex wp14">
+  <w:abstractNum w:abstractNumId="0" w15:restartNumberingAfterBreak="0">
     <w:nsid w:val="2A937B02"/>
     <w:multiLevelType w:val="hybridMultilevel"/>
     <w:tmpl w:val="BE880D18"/>
@@ -7167,7 +7504,7 @@
       </w:rPr>
     </w:lvl>
   </w:abstractNum>
-  <w:abstractNum w:abstractNumId="1">
+  <w:abstractNum w:abstractNumId="1" w15:restartNumberingAfterBreak="0">
     <w:nsid w:val="31F004C6"/>
     <w:multiLevelType w:val="hybridMultilevel"/>
     <w:tmpl w:val="15C2374A"/>
@@ -7280,7 +7617,7 @@
       </w:rPr>
     </w:lvl>
   </w:abstractNum>
-  <w:abstractNum w:abstractNumId="2">
+  <w:abstractNum w:abstractNumId="2" w15:restartNumberingAfterBreak="0">
     <w:nsid w:val="697D3891"/>
     <w:multiLevelType w:val="hybridMultilevel"/>
     <w:tmpl w:val="21FE686A"/>
@@ -7406,7 +7743,7 @@
 </file>
 
 <file path=word/styles.xml><?xml version="1.0" encoding="utf-8"?>
-<w:styles xmlns:mc="http://schemas.openxmlformats.org/markup-compatibility/2006" xmlns:r="http://schemas.openxmlformats.org/officeDocument/2006/relationships" xmlns:w="http://schemas.openxmlformats.org/wordprocessingml/2006/main" xmlns:w14="http://schemas.microsoft.com/office/word/2010/wordml" xmlns:w15="http://schemas.microsoft.com/office/word/2012/wordml" mc:Ignorable="w14 w15">
+<w:styles xmlns:mc="http://schemas.openxmlformats.org/markup-compatibility/2006" xmlns:r="http://schemas.openxmlformats.org/officeDocument/2006/relationships" xmlns:w="http://schemas.openxmlformats.org/wordprocessingml/2006/main" xmlns:w14="http://schemas.microsoft.com/office/word/2010/wordml" xmlns:w15="http://schemas.microsoft.com/office/word/2012/wordml" xmlns:w16cex="http://schemas.microsoft.com/office/word/2018/wordml/cex" xmlns:w16cid="http://schemas.microsoft.com/office/word/2016/wordml/cid" xmlns:w16="http://schemas.microsoft.com/office/word/2018/wordml" xmlns:w16se="http://schemas.microsoft.com/office/word/2015/wordml/symex" mc:Ignorable="w14 w15 w16se w16cid w16 w16cex">
   <w:docDefaults>
     <w:rPrDefault>
       <w:rPr>
@@ -7422,7 +7759,7 @@
       </w:pPr>
     </w:pPrDefault>
   </w:docDefaults>
-  <w:latentStyles w:defLockedState="0" w:defUIPriority="99" w:defSemiHidden="0" w:defUnhideWhenUsed="0" w:defQFormat="0" w:count="371">
+  <w:latentStyles w:defLockedState="0" w:defUIPriority="99" w:defSemiHidden="0" w:defUnhideWhenUsed="0" w:defQFormat="0" w:count="376">
     <w:lsdException w:name="Normal" w:uiPriority="0" w:qFormat="1"/>
     <w:lsdException w:name="heading 1" w:uiPriority="9" w:qFormat="1"/>
     <w:lsdException w:name="heading 2" w:semiHidden="1" w:uiPriority="9" w:unhideWhenUsed="1" w:qFormat="1"/>
@@ -7528,7 +7865,6 @@
     <w:lsdException w:name="HTML Sample" w:semiHidden="1" w:unhideWhenUsed="1"/>
     <w:lsdException w:name="HTML Typewriter" w:semiHidden="1" w:unhideWhenUsed="1"/>
     <w:lsdException w:name="HTML Variable" w:semiHidden="1" w:unhideWhenUsed="1"/>
-    <w:lsdException w:name="Normal Table" w:semiHidden="1" w:unhideWhenUsed="1"/>
     <w:lsdException w:name="annotation subject" w:semiHidden="1" w:unhideWhenUsed="1"/>
     <w:lsdException w:name="No List" w:semiHidden="1" w:unhideWhenUsed="1"/>
     <w:lsdException w:name="Outline List 1" w:semiHidden="1" w:unhideWhenUsed="1"/>
@@ -7571,11 +7907,8 @@
     <w:lsdException w:name="Table Contemporary" w:semiHidden="1" w:unhideWhenUsed="1"/>
     <w:lsdException w:name="Table Elegant" w:semiHidden="1" w:unhideWhenUsed="1"/>
     <w:lsdException w:name="Table Professional" w:semiHidden="1" w:unhideWhenUsed="1"/>
-    <w:lsdException w:name="Table Subtle 1" w:semiHidden="1" w:unhideWhenUsed="1"/>
     <w:lsdException w:name="Table Subtle 2" w:semiHidden="1" w:unhideWhenUsed="1"/>
     <w:lsdException w:name="Table Web 1" w:semiHidden="1" w:unhideWhenUsed="1"/>
-    <w:lsdException w:name="Table Web 2" w:semiHidden="1" w:unhideWhenUsed="1"/>
-    <w:lsdException w:name="Table Web 3" w:semiHidden="1" w:unhideWhenUsed="1"/>
     <w:lsdException w:name="Balloon Text" w:semiHidden="1" w:unhideWhenUsed="1"/>
     <w:lsdException w:name="Table Grid" w:uiPriority="39"/>
     <w:lsdException w:name="Table Theme" w:semiHidden="1" w:unhideWhenUsed="1"/>
@@ -7794,6 +8127,11 @@
     <w:lsdException w:name="List Table 5 Dark Accent 6" w:uiPriority="50"/>
     <w:lsdException w:name="List Table 6 Colorful Accent 6" w:uiPriority="51"/>
     <w:lsdException w:name="List Table 7 Colorful Accent 6" w:uiPriority="52"/>
+    <w:lsdException w:name="Mention" w:semiHidden="1" w:unhideWhenUsed="1"/>
+    <w:lsdException w:name="Smart Hyperlink" w:semiHidden="1" w:unhideWhenUsed="1"/>
+    <w:lsdException w:name="Hashtag" w:semiHidden="1" w:unhideWhenUsed="1"/>
+    <w:lsdException w:name="Unresolved Mention" w:semiHidden="1" w:unhideWhenUsed="1"/>
+    <w:lsdException w:name="Smart Link" w:semiHidden="1" w:unhideWhenUsed="1"/>
   </w:latentStyles>
   <w:style w:type="paragraph" w:default="1" w:styleId="Normal">
     <w:name w:val="Normal"/>
@@ -7973,7 +8311,6 @@
       <w:spacing w:after="0" w:line="240" w:lineRule="auto"/>
     </w:pPr>
     <w:tblPr>
-      <w:tblInd w:w="0" w:type="dxa"/>
       <w:tblBorders>
         <w:top w:val="single" w:sz="4" w:space="0" w:color="auto"/>
         <w:left w:val="single" w:sz="4" w:space="0" w:color="auto"/>
@@ -7982,12 +8319,6 @@
         <w:insideH w:val="single" w:sz="4" w:space="0" w:color="auto"/>
         <w:insideV w:val="single" w:sz="4" w:space="0" w:color="auto"/>
       </w:tblBorders>
-      <w:tblCellMar>
-        <w:top w:w="0" w:type="dxa"/>
-        <w:left w:w="108" w:type="dxa"/>
-        <w:bottom w:w="0" w:type="dxa"/>
-        <w:right w:w="108" w:type="dxa"/>
-      </w:tblCellMar>
     </w:tblPr>
   </w:style>
   <w:style w:type="paragraph" w:styleId="Header">

</xml_diff>